<commit_message>
using death rate from Our World in Data
</commit_message>
<xml_diff>
--- a/federal_modelstable.docx
+++ b/federal_modelstable.docx
@@ -154,65 +154,65 @@
                 <w:szCs w:val="22"/>
                 <w:color w:val="000000"/>
               </w:rPr>
-              <w:t xml:space="preserve">I(time^2)</w:t>
-            </w:r>
-          </w:p>
-        </w:tc>
-        <w:tc>
-          <w:tcPr>
-            <w:tcBorders/>
-            <w:shd w:val="clear" w:color="auto" w:fill="FFFFFF"/>
-            <w:tcMar>
-              <w:top w:w="0" w:type="dxa"/>
-              <w:bottom w:w="0" w:type="dxa"/>
-              <w:left w:w="0" w:type="dxa"/>
-              <w:right w:w="0" w:type="dxa"/>
-            </w:tcMar>
-            <w:vAlign w:val="center"/>
-          </w:tcPr>
-          <w:p>
-            <w:pPr>
-              <w:jc w:val="left"/>
-              <w:spacing w:after="100" w:before="100" w:line="240"/>
-              <w:ind w:firstLine="0" w:left="100" w:right="100"/>
-            </w:pPr>
-            <w:r xmlns:w="http://schemas.openxmlformats.org/wordprocessingml/2006/main" xmlns:wp="http://schemas.openxmlformats.org/drawingml/2006/wordprocessingDrawing" xmlns:r="http://schemas.openxmlformats.org/officeDocument/2006/relationships" xmlns:w14="http://schemas.microsoft.com/office/word/2010/wordml">
-              <w:rPr>
-                <w:rFonts w:ascii="Helvetica" w:hAnsi="Helvetica" w:eastAsia="Helvetica" w:cs="Helvetica"/>
-                <w:sz w:val="22"/>
-                <w:szCs w:val="22"/>
-                <w:color w:val="000000"/>
-              </w:rPr>
-              <w:t xml:space="preserve">0.775***</w:t>
-            </w:r>
-          </w:p>
-        </w:tc>
-        <w:tc>
-          <w:tcPr>
-            <w:tcBorders/>
-            <w:shd w:val="clear" w:color="auto" w:fill="FFFFFF"/>
-            <w:tcMar>
-              <w:top w:w="0" w:type="dxa"/>
-              <w:bottom w:w="0" w:type="dxa"/>
-              <w:left w:w="0" w:type="dxa"/>
-              <w:right w:w="0" w:type="dxa"/>
-            </w:tcMar>
-            <w:vAlign w:val="center"/>
-          </w:tcPr>
-          <w:p>
-            <w:pPr>
-              <w:jc w:val="left"/>
-              <w:spacing w:after="100" w:before="100" w:line="240"/>
-              <w:ind w:firstLine="0" w:left="100" w:right="100"/>
-            </w:pPr>
-            <w:r xmlns:w="http://schemas.openxmlformats.org/wordprocessingml/2006/main" xmlns:wp="http://schemas.openxmlformats.org/drawingml/2006/wordprocessingDrawing" xmlns:r="http://schemas.openxmlformats.org/officeDocument/2006/relationships" xmlns:w14="http://schemas.microsoft.com/office/word/2010/wordml">
-              <w:rPr>
-                <w:rFonts w:ascii="Helvetica" w:hAnsi="Helvetica" w:eastAsia="Helvetica" w:cs="Helvetica"/>
-                <w:sz w:val="22"/>
-                <w:szCs w:val="22"/>
-                <w:color w:val="000000"/>
-              </w:rPr>
-              <w:t xml:space="preserve">0.775***</w:t>
+              <w:t xml:space="preserve">time_month</w:t>
+            </w:r>
+          </w:p>
+        </w:tc>
+        <w:tc>
+          <w:tcPr>
+            <w:tcBorders/>
+            <w:shd w:val="clear" w:color="auto" w:fill="FFFFFF"/>
+            <w:tcMar>
+              <w:top w:w="0" w:type="dxa"/>
+              <w:bottom w:w="0" w:type="dxa"/>
+              <w:left w:w="0" w:type="dxa"/>
+              <w:right w:w="0" w:type="dxa"/>
+            </w:tcMar>
+            <w:vAlign w:val="center"/>
+          </w:tcPr>
+          <w:p>
+            <w:pPr>
+              <w:jc w:val="left"/>
+              <w:spacing w:after="100" w:before="100" w:line="240"/>
+              <w:ind w:firstLine="0" w:left="100" w:right="100"/>
+            </w:pPr>
+            <w:r xmlns:w="http://schemas.openxmlformats.org/wordprocessingml/2006/main" xmlns:wp="http://schemas.openxmlformats.org/drawingml/2006/wordprocessingDrawing" xmlns:r="http://schemas.openxmlformats.org/officeDocument/2006/relationships" xmlns:w14="http://schemas.microsoft.com/office/word/2010/wordml">
+              <w:rPr>
+                <w:rFonts w:ascii="Helvetica" w:hAnsi="Helvetica" w:eastAsia="Helvetica" w:cs="Helvetica"/>
+                <w:sz w:val="22"/>
+                <w:szCs w:val="22"/>
+                <w:color w:val="000000"/>
+              </w:rPr>
+              <w:t xml:space="preserve">34.966***</w:t>
+            </w:r>
+          </w:p>
+        </w:tc>
+        <w:tc>
+          <w:tcPr>
+            <w:tcBorders/>
+            <w:shd w:val="clear" w:color="auto" w:fill="FFFFFF"/>
+            <w:tcMar>
+              <w:top w:w="0" w:type="dxa"/>
+              <w:bottom w:w="0" w:type="dxa"/>
+              <w:left w:w="0" w:type="dxa"/>
+              <w:right w:w="0" w:type="dxa"/>
+            </w:tcMar>
+            <w:vAlign w:val="center"/>
+          </w:tcPr>
+          <w:p>
+            <w:pPr>
+              <w:jc w:val="left"/>
+              <w:spacing w:after="100" w:before="100" w:line="240"/>
+              <w:ind w:firstLine="0" w:left="100" w:right="100"/>
+            </w:pPr>
+            <w:r xmlns:w="http://schemas.openxmlformats.org/wordprocessingml/2006/main" xmlns:wp="http://schemas.openxmlformats.org/drawingml/2006/wordprocessingDrawing" xmlns:r="http://schemas.openxmlformats.org/officeDocument/2006/relationships" xmlns:w14="http://schemas.microsoft.com/office/word/2010/wordml">
+              <w:rPr>
+                <w:rFonts w:ascii="Helvetica" w:hAnsi="Helvetica" w:eastAsia="Helvetica" w:cs="Helvetica"/>
+                <w:sz w:val="22"/>
+                <w:szCs w:val="22"/>
+                <w:color w:val="000000"/>
+              </w:rPr>
+              <w:t xml:space="preserve">37.289***</w:t>
             </w:r>
           </w:p>
         </w:tc>
@@ -276,36 +276,36 @@
                 <w:szCs w:val="22"/>
                 <w:color w:val="000000"/>
               </w:rPr>
-              <w:t xml:space="preserve">(0.118)</w:t>
-            </w:r>
-          </w:p>
-        </w:tc>
-        <w:tc>
-          <w:tcPr>
-            <w:tcBorders/>
-            <w:shd w:val="clear" w:color="auto" w:fill="FFFFFF"/>
-            <w:tcMar>
-              <w:top w:w="0" w:type="dxa"/>
-              <w:bottom w:w="0" w:type="dxa"/>
-              <w:left w:w="0" w:type="dxa"/>
-              <w:right w:w="0" w:type="dxa"/>
-            </w:tcMar>
-            <w:vAlign w:val="center"/>
-          </w:tcPr>
-          <w:p>
-            <w:pPr>
-              <w:jc w:val="left"/>
-              <w:spacing w:after="100" w:before="100" w:line="240"/>
-              <w:ind w:firstLine="0" w:left="100" w:right="100"/>
-            </w:pPr>
-            <w:r xmlns:w="http://schemas.openxmlformats.org/wordprocessingml/2006/main" xmlns:wp="http://schemas.openxmlformats.org/drawingml/2006/wordprocessingDrawing" xmlns:r="http://schemas.openxmlformats.org/officeDocument/2006/relationships" xmlns:w14="http://schemas.microsoft.com/office/word/2010/wordml">
-              <w:rPr>
-                <w:rFonts w:ascii="Helvetica" w:hAnsi="Helvetica" w:eastAsia="Helvetica" w:cs="Helvetica"/>
-                <w:sz w:val="22"/>
-                <w:szCs w:val="22"/>
-                <w:color w:val="000000"/>
-              </w:rPr>
-              <w:t xml:space="preserve">(0.118)</w:t>
+              <w:t xml:space="preserve">(5.103)</w:t>
+            </w:r>
+          </w:p>
+        </w:tc>
+        <w:tc>
+          <w:tcPr>
+            <w:tcBorders/>
+            <w:shd w:val="clear" w:color="auto" w:fill="FFFFFF"/>
+            <w:tcMar>
+              <w:top w:w="0" w:type="dxa"/>
+              <w:bottom w:w="0" w:type="dxa"/>
+              <w:left w:w="0" w:type="dxa"/>
+              <w:right w:w="0" w:type="dxa"/>
+            </w:tcMar>
+            <w:vAlign w:val="center"/>
+          </w:tcPr>
+          <w:p>
+            <w:pPr>
+              <w:jc w:val="left"/>
+              <w:spacing w:after="100" w:before="100" w:line="240"/>
+              <w:ind w:firstLine="0" w:left="100" w:right="100"/>
+            </w:pPr>
+            <w:r xmlns:w="http://schemas.openxmlformats.org/wordprocessingml/2006/main" xmlns:wp="http://schemas.openxmlformats.org/drawingml/2006/wordprocessingDrawing" xmlns:r="http://schemas.openxmlformats.org/officeDocument/2006/relationships" xmlns:w14="http://schemas.microsoft.com/office/word/2010/wordml">
+              <w:rPr>
+                <w:rFonts w:ascii="Helvetica" w:hAnsi="Helvetica" w:eastAsia="Helvetica" w:cs="Helvetica"/>
+                <w:sz w:val="22"/>
+                <w:szCs w:val="22"/>
+                <w:color w:val="000000"/>
+              </w:rPr>
+              <w:t xml:space="preserve">(5.452)</w:t>
             </w:r>
           </w:p>
         </w:tc>
@@ -340,65 +340,65 @@
                 <w:szCs w:val="22"/>
                 <w:color w:val="000000"/>
               </w:rPr>
-              <w:t xml:space="preserve">time</w:t>
-            </w:r>
-          </w:p>
-        </w:tc>
-        <w:tc>
-          <w:tcPr>
-            <w:tcBorders/>
-            <w:shd w:val="clear" w:color="auto" w:fill="FFFFFF"/>
-            <w:tcMar>
-              <w:top w:w="0" w:type="dxa"/>
-              <w:bottom w:w="0" w:type="dxa"/>
-              <w:left w:w="0" w:type="dxa"/>
-              <w:right w:w="0" w:type="dxa"/>
-            </w:tcMar>
-            <w:vAlign w:val="center"/>
-          </w:tcPr>
-          <w:p>
-            <w:pPr>
-              <w:jc w:val="left"/>
-              <w:spacing w:after="100" w:before="100" w:line="240"/>
-              <w:ind w:firstLine="0" w:left="100" w:right="100"/>
-            </w:pPr>
-            <w:r xmlns:w="http://schemas.openxmlformats.org/wordprocessingml/2006/main" xmlns:wp="http://schemas.openxmlformats.org/drawingml/2006/wordprocessingDrawing" xmlns:r="http://schemas.openxmlformats.org/officeDocument/2006/relationships" xmlns:w14="http://schemas.microsoft.com/office/word/2010/wordml">
-              <w:rPr>
-                <w:rFonts w:ascii="Helvetica" w:hAnsi="Helvetica" w:eastAsia="Helvetica" w:cs="Helvetica"/>
-                <w:sz w:val="22"/>
-                <w:szCs w:val="22"/>
-                <w:color w:val="000000"/>
-              </w:rPr>
-              <w:t xml:space="preserve">10.417***</w:t>
-            </w:r>
-          </w:p>
-        </w:tc>
-        <w:tc>
-          <w:tcPr>
-            <w:tcBorders/>
-            <w:shd w:val="clear" w:color="auto" w:fill="FFFFFF"/>
-            <w:tcMar>
-              <w:top w:w="0" w:type="dxa"/>
-              <w:bottom w:w="0" w:type="dxa"/>
-              <w:left w:w="0" w:type="dxa"/>
-              <w:right w:w="0" w:type="dxa"/>
-            </w:tcMar>
-            <w:vAlign w:val="center"/>
-          </w:tcPr>
-          <w:p>
-            <w:pPr>
-              <w:jc w:val="left"/>
-              <w:spacing w:after="100" w:before="100" w:line="240"/>
-              <w:ind w:firstLine="0" w:left="100" w:right="100"/>
-            </w:pPr>
-            <w:r xmlns:w="http://schemas.openxmlformats.org/wordprocessingml/2006/main" xmlns:wp="http://schemas.openxmlformats.org/drawingml/2006/wordprocessingDrawing" xmlns:r="http://schemas.openxmlformats.org/officeDocument/2006/relationships" xmlns:w14="http://schemas.microsoft.com/office/word/2010/wordml">
-              <w:rPr>
-                <w:rFonts w:ascii="Helvetica" w:hAnsi="Helvetica" w:eastAsia="Helvetica" w:cs="Helvetica"/>
-                <w:sz w:val="22"/>
-                <w:szCs w:val="22"/>
-                <w:color w:val="000000"/>
-              </w:rPr>
-              <w:t xml:space="preserve">10.175***</w:t>
+              <w:t xml:space="preserve">I(time_month^2)</w:t>
+            </w:r>
+          </w:p>
+        </w:tc>
+        <w:tc>
+          <w:tcPr>
+            <w:tcBorders/>
+            <w:shd w:val="clear" w:color="auto" w:fill="FFFFFF"/>
+            <w:tcMar>
+              <w:top w:w="0" w:type="dxa"/>
+              <w:bottom w:w="0" w:type="dxa"/>
+              <w:left w:w="0" w:type="dxa"/>
+              <w:right w:w="0" w:type="dxa"/>
+            </w:tcMar>
+            <w:vAlign w:val="center"/>
+          </w:tcPr>
+          <w:p>
+            <w:pPr>
+              <w:jc w:val="left"/>
+              <w:spacing w:after="100" w:before="100" w:line="240"/>
+              <w:ind w:firstLine="0" w:left="100" w:right="100"/>
+            </w:pPr>
+            <w:r xmlns:w="http://schemas.openxmlformats.org/wordprocessingml/2006/main" xmlns:wp="http://schemas.openxmlformats.org/drawingml/2006/wordprocessingDrawing" xmlns:r="http://schemas.openxmlformats.org/officeDocument/2006/relationships" xmlns:w14="http://schemas.microsoft.com/office/word/2010/wordml">
+              <w:rPr>
+                <w:rFonts w:ascii="Helvetica" w:hAnsi="Helvetica" w:eastAsia="Helvetica" w:cs="Helvetica"/>
+                <w:sz w:val="22"/>
+                <w:szCs w:val="22"/>
+                <w:color w:val="000000"/>
+              </w:rPr>
+              <w:t xml:space="preserve">0.792***</w:t>
+            </w:r>
+          </w:p>
+        </w:tc>
+        <w:tc>
+          <w:tcPr>
+            <w:tcBorders/>
+            <w:shd w:val="clear" w:color="auto" w:fill="FFFFFF"/>
+            <w:tcMar>
+              <w:top w:w="0" w:type="dxa"/>
+              <w:bottom w:w="0" w:type="dxa"/>
+              <w:left w:w="0" w:type="dxa"/>
+              <w:right w:w="0" w:type="dxa"/>
+            </w:tcMar>
+            <w:vAlign w:val="center"/>
+          </w:tcPr>
+          <w:p>
+            <w:pPr>
+              <w:jc w:val="left"/>
+              <w:spacing w:after="100" w:before="100" w:line="240"/>
+              <w:ind w:firstLine="0" w:left="100" w:right="100"/>
+            </w:pPr>
+            <w:r xmlns:w="http://schemas.openxmlformats.org/wordprocessingml/2006/main" xmlns:wp="http://schemas.openxmlformats.org/drawingml/2006/wordprocessingDrawing" xmlns:r="http://schemas.openxmlformats.org/officeDocument/2006/relationships" xmlns:w14="http://schemas.microsoft.com/office/word/2010/wordml">
+              <w:rPr>
+                <w:rFonts w:ascii="Helvetica" w:hAnsi="Helvetica" w:eastAsia="Helvetica" w:cs="Helvetica"/>
+                <w:sz w:val="22"/>
+                <w:szCs w:val="22"/>
+                <w:color w:val="000000"/>
+              </w:rPr>
+              <w:t xml:space="preserve">0.792***</w:t>
             </w:r>
           </w:p>
         </w:tc>
@@ -462,36 +462,36 @@
                 <w:szCs w:val="22"/>
                 <w:color w:val="000000"/>
               </w:rPr>
-              <w:t xml:space="preserve">(1.689)</w:t>
-            </w:r>
-          </w:p>
-        </w:tc>
-        <w:tc>
-          <w:tcPr>
-            <w:tcBorders/>
-            <w:shd w:val="clear" w:color="auto" w:fill="FFFFFF"/>
-            <w:tcMar>
-              <w:top w:w="0" w:type="dxa"/>
-              <w:bottom w:w="0" w:type="dxa"/>
-              <w:left w:w="0" w:type="dxa"/>
-              <w:right w:w="0" w:type="dxa"/>
-            </w:tcMar>
-            <w:vAlign w:val="center"/>
-          </w:tcPr>
-          <w:p>
-            <w:pPr>
-              <w:jc w:val="left"/>
-              <w:spacing w:after="100" w:before="100" w:line="240"/>
-              <w:ind w:firstLine="0" w:left="100" w:right="100"/>
-            </w:pPr>
-            <w:r xmlns:w="http://schemas.openxmlformats.org/wordprocessingml/2006/main" xmlns:wp="http://schemas.openxmlformats.org/drawingml/2006/wordprocessingDrawing" xmlns:r="http://schemas.openxmlformats.org/officeDocument/2006/relationships" xmlns:w14="http://schemas.microsoft.com/office/word/2010/wordml">
-              <w:rPr>
-                <w:rFonts w:ascii="Helvetica" w:hAnsi="Helvetica" w:eastAsia="Helvetica" w:cs="Helvetica"/>
-                <w:sz w:val="22"/>
-                <w:szCs w:val="22"/>
-                <w:color w:val="000000"/>
-              </w:rPr>
-              <w:t xml:space="preserve">(1.747)</w:t>
+              <w:t xml:space="preserve">(0.065)</w:t>
+            </w:r>
+          </w:p>
+        </w:tc>
+        <w:tc>
+          <w:tcPr>
+            <w:tcBorders/>
+            <w:shd w:val="clear" w:color="auto" w:fill="FFFFFF"/>
+            <w:tcMar>
+              <w:top w:w="0" w:type="dxa"/>
+              <w:bottom w:w="0" w:type="dxa"/>
+              <w:left w:w="0" w:type="dxa"/>
+              <w:right w:w="0" w:type="dxa"/>
+            </w:tcMar>
+            <w:vAlign w:val="center"/>
+          </w:tcPr>
+          <w:p>
+            <w:pPr>
+              <w:jc w:val="left"/>
+              <w:spacing w:after="100" w:before="100" w:line="240"/>
+              <w:ind w:firstLine="0" w:left="100" w:right="100"/>
+            </w:pPr>
+            <w:r xmlns:w="http://schemas.openxmlformats.org/wordprocessingml/2006/main" xmlns:wp="http://schemas.openxmlformats.org/drawingml/2006/wordprocessingDrawing" xmlns:r="http://schemas.openxmlformats.org/officeDocument/2006/relationships" xmlns:w14="http://schemas.microsoft.com/office/word/2010/wordml">
+              <w:rPr>
+                <w:rFonts w:ascii="Helvetica" w:hAnsi="Helvetica" w:eastAsia="Helvetica" w:cs="Helvetica"/>
+                <w:sz w:val="22"/>
+                <w:szCs w:val="22"/>
+                <w:color w:val="000000"/>
+              </w:rPr>
+              <w:t xml:space="preserve">(0.065)</w:t>
             </w:r>
           </w:p>
         </w:tc>
@@ -526,65 +526,65 @@
                 <w:szCs w:val="22"/>
                 <w:color w:val="000000"/>
               </w:rPr>
-              <w:t xml:space="preserve">unitary_federal</w:t>
-            </w:r>
-          </w:p>
-        </w:tc>
-        <w:tc>
-          <w:tcPr>
-            <w:tcBorders/>
-            <w:shd w:val="clear" w:color="auto" w:fill="FFFFFF"/>
-            <w:tcMar>
-              <w:top w:w="0" w:type="dxa"/>
-              <w:bottom w:w="0" w:type="dxa"/>
-              <w:left w:w="0" w:type="dxa"/>
-              <w:right w:w="0" w:type="dxa"/>
-            </w:tcMar>
-            <w:vAlign w:val="center"/>
-          </w:tcPr>
-          <w:p>
-            <w:pPr>
-              <w:jc w:val="left"/>
-              <w:spacing w:after="100" w:before="100" w:line="240"/>
-              <w:ind w:firstLine="0" w:left="100" w:right="100"/>
-            </w:pPr>
-            <w:r xmlns:w="http://schemas.openxmlformats.org/wordprocessingml/2006/main" xmlns:wp="http://schemas.openxmlformats.org/drawingml/2006/wordprocessingDrawing" xmlns:r="http://schemas.openxmlformats.org/officeDocument/2006/relationships" xmlns:w14="http://schemas.microsoft.com/office/word/2010/wordml">
-              <w:rPr>
-                <w:rFonts w:ascii="Helvetica" w:hAnsi="Helvetica" w:eastAsia="Helvetica" w:cs="Helvetica"/>
-                <w:sz w:val="22"/>
-                <w:szCs w:val="22"/>
-                <w:color w:val="000000"/>
-              </w:rPr>
-              <w:t xml:space="preserve">2.352</w:t>
-            </w:r>
-          </w:p>
-        </w:tc>
-        <w:tc>
-          <w:tcPr>
-            <w:tcBorders/>
-            <w:shd w:val="clear" w:color="auto" w:fill="FFFFFF"/>
-            <w:tcMar>
-              <w:top w:w="0" w:type="dxa"/>
-              <w:bottom w:w="0" w:type="dxa"/>
-              <w:left w:w="0" w:type="dxa"/>
-              <w:right w:w="0" w:type="dxa"/>
-            </w:tcMar>
-            <w:vAlign w:val="center"/>
-          </w:tcPr>
-          <w:p>
-            <w:pPr>
-              <w:jc w:val="left"/>
-              <w:spacing w:after="100" w:before="100" w:line="240"/>
-              <w:ind w:firstLine="0" w:left="100" w:right="100"/>
-            </w:pPr>
-            <w:r xmlns:w="http://schemas.openxmlformats.org/wordprocessingml/2006/main" xmlns:wp="http://schemas.openxmlformats.org/drawingml/2006/wordprocessingDrawing" xmlns:r="http://schemas.openxmlformats.org/officeDocument/2006/relationships" xmlns:w14="http://schemas.microsoft.com/office/word/2010/wordml">
-              <w:rPr>
-                <w:rFonts w:ascii="Helvetica" w:hAnsi="Helvetica" w:eastAsia="Helvetica" w:cs="Helvetica"/>
-                <w:sz w:val="22"/>
-                <w:szCs w:val="22"/>
-                <w:color w:val="000000"/>
-              </w:rPr>
-              <w:t xml:space="preserve"/>
+              <w:t xml:space="preserve">log(gdp_percap)</w:t>
+            </w:r>
+          </w:p>
+        </w:tc>
+        <w:tc>
+          <w:tcPr>
+            <w:tcBorders/>
+            <w:shd w:val="clear" w:color="auto" w:fill="FFFFFF"/>
+            <w:tcMar>
+              <w:top w:w="0" w:type="dxa"/>
+              <w:bottom w:w="0" w:type="dxa"/>
+              <w:left w:w="0" w:type="dxa"/>
+              <w:right w:w="0" w:type="dxa"/>
+            </w:tcMar>
+            <w:vAlign w:val="center"/>
+          </w:tcPr>
+          <w:p>
+            <w:pPr>
+              <w:jc w:val="left"/>
+              <w:spacing w:after="100" w:before="100" w:line="240"/>
+              <w:ind w:firstLine="0" w:left="100" w:right="100"/>
+            </w:pPr>
+            <w:r xmlns:w="http://schemas.openxmlformats.org/wordprocessingml/2006/main" xmlns:wp="http://schemas.openxmlformats.org/drawingml/2006/wordprocessingDrawing" xmlns:r="http://schemas.openxmlformats.org/officeDocument/2006/relationships" xmlns:w14="http://schemas.microsoft.com/office/word/2010/wordml">
+              <w:rPr>
+                <w:rFonts w:ascii="Helvetica" w:hAnsi="Helvetica" w:eastAsia="Helvetica" w:cs="Helvetica"/>
+                <w:sz w:val="22"/>
+                <w:szCs w:val="22"/>
+                <w:color w:val="000000"/>
+              </w:rPr>
+              <w:t xml:space="preserve">4.515</w:t>
+            </w:r>
+          </w:p>
+        </w:tc>
+        <w:tc>
+          <w:tcPr>
+            <w:tcBorders/>
+            <w:shd w:val="clear" w:color="auto" w:fill="FFFFFF"/>
+            <w:tcMar>
+              <w:top w:w="0" w:type="dxa"/>
+              <w:bottom w:w="0" w:type="dxa"/>
+              <w:left w:w="0" w:type="dxa"/>
+              <w:right w:w="0" w:type="dxa"/>
+            </w:tcMar>
+            <w:vAlign w:val="center"/>
+          </w:tcPr>
+          <w:p>
+            <w:pPr>
+              <w:jc w:val="left"/>
+              <w:spacing w:after="100" w:before="100" w:line="240"/>
+              <w:ind w:firstLine="0" w:left="100" w:right="100"/>
+            </w:pPr>
+            <w:r xmlns:w="http://schemas.openxmlformats.org/wordprocessingml/2006/main" xmlns:wp="http://schemas.openxmlformats.org/drawingml/2006/wordprocessingDrawing" xmlns:r="http://schemas.openxmlformats.org/officeDocument/2006/relationships" xmlns:w14="http://schemas.microsoft.com/office/word/2010/wordml">
+              <w:rPr>
+                <w:rFonts w:ascii="Helvetica" w:hAnsi="Helvetica" w:eastAsia="Helvetica" w:cs="Helvetica"/>
+                <w:sz w:val="22"/>
+                <w:szCs w:val="22"/>
+                <w:color w:val="000000"/>
+              </w:rPr>
+              <w:t xml:space="preserve">4.610</w:t>
             </w:r>
           </w:p>
         </w:tc>
@@ -648,36 +648,36 @@
                 <w:szCs w:val="22"/>
                 <w:color w:val="000000"/>
               </w:rPr>
-              <w:t xml:space="preserve">(3.722)</w:t>
-            </w:r>
-          </w:p>
-        </w:tc>
-        <w:tc>
-          <w:tcPr>
-            <w:tcBorders/>
-            <w:shd w:val="clear" w:color="auto" w:fill="FFFFFF"/>
-            <w:tcMar>
-              <w:top w:w="0" w:type="dxa"/>
-              <w:bottom w:w="0" w:type="dxa"/>
-              <w:left w:w="0" w:type="dxa"/>
-              <w:right w:w="0" w:type="dxa"/>
-            </w:tcMar>
-            <w:vAlign w:val="center"/>
-          </w:tcPr>
-          <w:p>
-            <w:pPr>
-              <w:jc w:val="left"/>
-              <w:spacing w:after="100" w:before="100" w:line="240"/>
-              <w:ind w:firstLine="0" w:left="100" w:right="100"/>
-            </w:pPr>
-            <w:r xmlns:w="http://schemas.openxmlformats.org/wordprocessingml/2006/main" xmlns:wp="http://schemas.openxmlformats.org/drawingml/2006/wordprocessingDrawing" xmlns:r="http://schemas.openxmlformats.org/officeDocument/2006/relationships" xmlns:w14="http://schemas.microsoft.com/office/word/2010/wordml">
-              <w:rPr>
-                <w:rFonts w:ascii="Helvetica" w:hAnsi="Helvetica" w:eastAsia="Helvetica" w:cs="Helvetica"/>
-                <w:sz w:val="22"/>
-                <w:szCs w:val="22"/>
-                <w:color w:val="000000"/>
-              </w:rPr>
-              <w:t xml:space="preserve"/>
+              <w:t xml:space="preserve">(13.531)</w:t>
+            </w:r>
+          </w:p>
+        </w:tc>
+        <w:tc>
+          <w:tcPr>
+            <w:tcBorders/>
+            <w:shd w:val="clear" w:color="auto" w:fill="FFFFFF"/>
+            <w:tcMar>
+              <w:top w:w="0" w:type="dxa"/>
+              <w:bottom w:w="0" w:type="dxa"/>
+              <w:left w:w="0" w:type="dxa"/>
+              <w:right w:w="0" w:type="dxa"/>
+            </w:tcMar>
+            <w:vAlign w:val="center"/>
+          </w:tcPr>
+          <w:p>
+            <w:pPr>
+              <w:jc w:val="left"/>
+              <w:spacing w:after="100" w:before="100" w:line="240"/>
+              <w:ind w:firstLine="0" w:left="100" w:right="100"/>
+            </w:pPr>
+            <w:r xmlns:w="http://schemas.openxmlformats.org/wordprocessingml/2006/main" xmlns:wp="http://schemas.openxmlformats.org/drawingml/2006/wordprocessingDrawing" xmlns:r="http://schemas.openxmlformats.org/officeDocument/2006/relationships" xmlns:w14="http://schemas.microsoft.com/office/word/2010/wordml">
+              <w:rPr>
+                <w:rFonts w:ascii="Helvetica" w:hAnsi="Helvetica" w:eastAsia="Helvetica" w:cs="Helvetica"/>
+                <w:sz w:val="22"/>
+                <w:szCs w:val="22"/>
+                <w:color w:val="000000"/>
+              </w:rPr>
+              <w:t xml:space="preserve">(13.275)</w:t>
             </w:r>
           </w:p>
         </w:tc>
@@ -712,65 +712,65 @@
                 <w:szCs w:val="22"/>
                 <w:color w:val="000000"/>
               </w:rPr>
-              <w:t xml:space="preserve">log(gdp_percap)</w:t>
-            </w:r>
-          </w:p>
-        </w:tc>
-        <w:tc>
-          <w:tcPr>
-            <w:tcBorders/>
-            <w:shd w:val="clear" w:color="auto" w:fill="FFFFFF"/>
-            <w:tcMar>
-              <w:top w:w="0" w:type="dxa"/>
-              <w:bottom w:w="0" w:type="dxa"/>
-              <w:left w:w="0" w:type="dxa"/>
-              <w:right w:w="0" w:type="dxa"/>
-            </w:tcMar>
-            <w:vAlign w:val="center"/>
-          </w:tcPr>
-          <w:p>
-            <w:pPr>
-              <w:jc w:val="left"/>
-              <w:spacing w:after="100" w:before="100" w:line="240"/>
-              <w:ind w:firstLine="0" w:left="100" w:right="100"/>
-            </w:pPr>
-            <w:r xmlns:w="http://schemas.openxmlformats.org/wordprocessingml/2006/main" xmlns:wp="http://schemas.openxmlformats.org/drawingml/2006/wordprocessingDrawing" xmlns:r="http://schemas.openxmlformats.org/officeDocument/2006/relationships" xmlns:w14="http://schemas.microsoft.com/office/word/2010/wordml">
-              <w:rPr>
-                <w:rFonts w:ascii="Helvetica" w:hAnsi="Helvetica" w:eastAsia="Helvetica" w:cs="Helvetica"/>
-                <w:sz w:val="22"/>
-                <w:szCs w:val="22"/>
-                <w:color w:val="000000"/>
-              </w:rPr>
-              <w:t xml:space="preserve">2.261**</w:t>
-            </w:r>
-          </w:p>
-        </w:tc>
-        <w:tc>
-          <w:tcPr>
-            <w:tcBorders/>
-            <w:shd w:val="clear" w:color="auto" w:fill="FFFFFF"/>
-            <w:tcMar>
-              <w:top w:w="0" w:type="dxa"/>
-              <w:bottom w:w="0" w:type="dxa"/>
-              <w:left w:w="0" w:type="dxa"/>
-              <w:right w:w="0" w:type="dxa"/>
-            </w:tcMar>
-            <w:vAlign w:val="center"/>
-          </w:tcPr>
-          <w:p>
-            <w:pPr>
-              <w:jc w:val="left"/>
-              <w:spacing w:after="100" w:before="100" w:line="240"/>
-              <w:ind w:firstLine="0" w:left="100" w:right="100"/>
-            </w:pPr>
-            <w:r xmlns:w="http://schemas.openxmlformats.org/wordprocessingml/2006/main" xmlns:wp="http://schemas.openxmlformats.org/drawingml/2006/wordprocessingDrawing" xmlns:r="http://schemas.openxmlformats.org/officeDocument/2006/relationships" xmlns:w14="http://schemas.microsoft.com/office/word/2010/wordml">
-              <w:rPr>
-                <w:rFonts w:ascii="Helvetica" w:hAnsi="Helvetica" w:eastAsia="Helvetica" w:cs="Helvetica"/>
-                <w:sz w:val="22"/>
-                <w:szCs w:val="22"/>
-                <w:color w:val="000000"/>
-              </w:rPr>
-              <w:t xml:space="preserve">1.449</w:t>
+              <w:t xml:space="preserve">scale(health_index)</w:t>
+            </w:r>
+          </w:p>
+        </w:tc>
+        <w:tc>
+          <w:tcPr>
+            <w:tcBorders/>
+            <w:shd w:val="clear" w:color="auto" w:fill="FFFFFF"/>
+            <w:tcMar>
+              <w:top w:w="0" w:type="dxa"/>
+              <w:bottom w:w="0" w:type="dxa"/>
+              <w:left w:w="0" w:type="dxa"/>
+              <w:right w:w="0" w:type="dxa"/>
+            </w:tcMar>
+            <w:vAlign w:val="center"/>
+          </w:tcPr>
+          <w:p>
+            <w:pPr>
+              <w:jc w:val="left"/>
+              <w:spacing w:after="100" w:before="100" w:line="240"/>
+              <w:ind w:firstLine="0" w:left="100" w:right="100"/>
+            </w:pPr>
+            <w:r xmlns:w="http://schemas.openxmlformats.org/wordprocessingml/2006/main" xmlns:wp="http://schemas.openxmlformats.org/drawingml/2006/wordprocessingDrawing" xmlns:r="http://schemas.openxmlformats.org/officeDocument/2006/relationships" xmlns:w14="http://schemas.microsoft.com/office/word/2010/wordml">
+              <w:rPr>
+                <w:rFonts w:ascii="Helvetica" w:hAnsi="Helvetica" w:eastAsia="Helvetica" w:cs="Helvetica"/>
+                <w:sz w:val="22"/>
+                <w:szCs w:val="22"/>
+                <w:color w:val="000000"/>
+              </w:rPr>
+              <w:t xml:space="preserve">4.595</w:t>
+            </w:r>
+          </w:p>
+        </w:tc>
+        <w:tc>
+          <w:tcPr>
+            <w:tcBorders/>
+            <w:shd w:val="clear" w:color="auto" w:fill="FFFFFF"/>
+            <w:tcMar>
+              <w:top w:w="0" w:type="dxa"/>
+              <w:bottom w:w="0" w:type="dxa"/>
+              <w:left w:w="0" w:type="dxa"/>
+              <w:right w:w="0" w:type="dxa"/>
+            </w:tcMar>
+            <w:vAlign w:val="center"/>
+          </w:tcPr>
+          <w:p>
+            <w:pPr>
+              <w:jc w:val="left"/>
+              <w:spacing w:after="100" w:before="100" w:line="240"/>
+              <w:ind w:firstLine="0" w:left="100" w:right="100"/>
+            </w:pPr>
+            <w:r xmlns:w="http://schemas.openxmlformats.org/wordprocessingml/2006/main" xmlns:wp="http://schemas.openxmlformats.org/drawingml/2006/wordprocessingDrawing" xmlns:r="http://schemas.openxmlformats.org/officeDocument/2006/relationships" xmlns:w14="http://schemas.microsoft.com/office/word/2010/wordml">
+              <w:rPr>
+                <w:rFonts w:ascii="Helvetica" w:hAnsi="Helvetica" w:eastAsia="Helvetica" w:cs="Helvetica"/>
+                <w:sz w:val="22"/>
+                <w:szCs w:val="22"/>
+                <w:color w:val="000000"/>
+              </w:rPr>
+              <w:t xml:space="preserve">-16.956</w:t>
             </w:r>
           </w:p>
         </w:tc>
@@ -834,36 +834,36 @@
                 <w:szCs w:val="22"/>
                 <w:color w:val="000000"/>
               </w:rPr>
-              <w:t xml:space="preserve">(0.829)</w:t>
-            </w:r>
-          </w:p>
-        </w:tc>
-        <w:tc>
-          <w:tcPr>
-            <w:tcBorders/>
-            <w:shd w:val="clear" w:color="auto" w:fill="FFFFFF"/>
-            <w:tcMar>
-              <w:top w:w="0" w:type="dxa"/>
-              <w:bottom w:w="0" w:type="dxa"/>
-              <w:left w:w="0" w:type="dxa"/>
-              <w:right w:w="0" w:type="dxa"/>
-            </w:tcMar>
-            <w:vAlign w:val="center"/>
-          </w:tcPr>
-          <w:p>
-            <w:pPr>
-              <w:jc w:val="left"/>
-              <w:spacing w:after="100" w:before="100" w:line="240"/>
-              <w:ind w:firstLine="0" w:left="100" w:right="100"/>
-            </w:pPr>
-            <w:r xmlns:w="http://schemas.openxmlformats.org/wordprocessingml/2006/main" xmlns:wp="http://schemas.openxmlformats.org/drawingml/2006/wordprocessingDrawing" xmlns:r="http://schemas.openxmlformats.org/officeDocument/2006/relationships" xmlns:w14="http://schemas.microsoft.com/office/word/2010/wordml">
-              <w:rPr>
-                <w:rFonts w:ascii="Helvetica" w:hAnsi="Helvetica" w:eastAsia="Helvetica" w:cs="Helvetica"/>
-                <w:sz w:val="22"/>
-                <w:szCs w:val="22"/>
-                <w:color w:val="000000"/>
-              </w:rPr>
-              <w:t xml:space="preserve">(0.837)</w:t>
+              <w:t xml:space="preserve">(23.006)</w:t>
+            </w:r>
+          </w:p>
+        </w:tc>
+        <w:tc>
+          <w:tcPr>
+            <w:tcBorders/>
+            <w:shd w:val="clear" w:color="auto" w:fill="FFFFFF"/>
+            <w:tcMar>
+              <w:top w:w="0" w:type="dxa"/>
+              <w:bottom w:w="0" w:type="dxa"/>
+              <w:left w:w="0" w:type="dxa"/>
+              <w:right w:w="0" w:type="dxa"/>
+            </w:tcMar>
+            <w:vAlign w:val="center"/>
+          </w:tcPr>
+          <w:p>
+            <w:pPr>
+              <w:jc w:val="left"/>
+              <w:spacing w:after="100" w:before="100" w:line="240"/>
+              <w:ind w:firstLine="0" w:left="100" w:right="100"/>
+            </w:pPr>
+            <w:r xmlns:w="http://schemas.openxmlformats.org/wordprocessingml/2006/main" xmlns:wp="http://schemas.openxmlformats.org/drawingml/2006/wordprocessingDrawing" xmlns:r="http://schemas.openxmlformats.org/officeDocument/2006/relationships" xmlns:w14="http://schemas.microsoft.com/office/word/2010/wordml">
+              <w:rPr>
+                <w:rFonts w:ascii="Helvetica" w:hAnsi="Helvetica" w:eastAsia="Helvetica" w:cs="Helvetica"/>
+                <w:sz w:val="22"/>
+                <w:szCs w:val="22"/>
+                <w:color w:val="000000"/>
+              </w:rPr>
+              <w:t xml:space="preserve">(24.039)</w:t>
             </w:r>
           </w:p>
         </w:tc>
@@ -898,36 +898,36 @@
                 <w:szCs w:val="22"/>
                 <w:color w:val="000000"/>
               </w:rPr>
-              <w:t xml:space="preserve">time × unitary_federal</w:t>
-            </w:r>
-          </w:p>
-        </w:tc>
-        <w:tc>
-          <w:tcPr>
-            <w:tcBorders/>
-            <w:shd w:val="clear" w:color="auto" w:fill="FFFFFF"/>
-            <w:tcMar>
-              <w:top w:w="0" w:type="dxa"/>
-              <w:bottom w:w="0" w:type="dxa"/>
-              <w:left w:w="0" w:type="dxa"/>
-              <w:right w:w="0" w:type="dxa"/>
-            </w:tcMar>
-            <w:vAlign w:val="center"/>
-          </w:tcPr>
-          <w:p>
-            <w:pPr>
-              <w:jc w:val="left"/>
-              <w:spacing w:after="100" w:before="100" w:line="240"/>
-              <w:ind w:firstLine="0" w:left="100" w:right="100"/>
-            </w:pPr>
-            <w:r xmlns:w="http://schemas.openxmlformats.org/wordprocessingml/2006/main" xmlns:wp="http://schemas.openxmlformats.org/drawingml/2006/wordprocessingDrawing" xmlns:r="http://schemas.openxmlformats.org/officeDocument/2006/relationships" xmlns:w14="http://schemas.microsoft.com/office/word/2010/wordml">
-              <w:rPr>
-                <w:rFonts w:ascii="Helvetica" w:hAnsi="Helvetica" w:eastAsia="Helvetica" w:cs="Helvetica"/>
-                <w:sz w:val="22"/>
-                <w:szCs w:val="22"/>
-                <w:color w:val="000000"/>
-              </w:rPr>
-              <w:t xml:space="preserve">5.468</w:t>
+              <w:t xml:space="preserve">unitary_federal</w:t>
+            </w:r>
+          </w:p>
+        </w:tc>
+        <w:tc>
+          <w:tcPr>
+            <w:tcBorders/>
+            <w:shd w:val="clear" w:color="auto" w:fill="FFFFFF"/>
+            <w:tcMar>
+              <w:top w:w="0" w:type="dxa"/>
+              <w:bottom w:w="0" w:type="dxa"/>
+              <w:left w:w="0" w:type="dxa"/>
+              <w:right w:w="0" w:type="dxa"/>
+            </w:tcMar>
+            <w:vAlign w:val="center"/>
+          </w:tcPr>
+          <w:p>
+            <w:pPr>
+              <w:jc w:val="left"/>
+              <w:spacing w:after="100" w:before="100" w:line="240"/>
+              <w:ind w:firstLine="0" w:left="100" w:right="100"/>
+            </w:pPr>
+            <w:r xmlns:w="http://schemas.openxmlformats.org/wordprocessingml/2006/main" xmlns:wp="http://schemas.openxmlformats.org/drawingml/2006/wordprocessingDrawing" xmlns:r="http://schemas.openxmlformats.org/officeDocument/2006/relationships" xmlns:w14="http://schemas.microsoft.com/office/word/2010/wordml">
+              <w:rPr>
+                <w:rFonts w:ascii="Helvetica" w:hAnsi="Helvetica" w:eastAsia="Helvetica" w:cs="Helvetica"/>
+                <w:sz w:val="22"/>
+                <w:szCs w:val="22"/>
+                <w:color w:val="000000"/>
+              </w:rPr>
+              <w:t xml:space="preserve">24.707</w:t>
             </w:r>
           </w:p>
         </w:tc>
@@ -1020,7 +1020,7 @@
                 <w:szCs w:val="22"/>
                 <w:color w:val="000000"/>
               </w:rPr>
-              <w:t xml:space="preserve">(4.244)</w:t>
+              <w:t xml:space="preserve">(52.266)</w:t>
             </w:r>
           </w:p>
         </w:tc>
@@ -1084,65 +1084,65 @@
                 <w:szCs w:val="22"/>
                 <w:color w:val="000000"/>
               </w:rPr>
-              <w:t xml:space="preserve">SD (time)</w:t>
-            </w:r>
-          </w:p>
-        </w:tc>
-        <w:tc>
-          <w:tcPr>
-            <w:tcBorders/>
-            <w:shd w:val="clear" w:color="auto" w:fill="FFFFFF"/>
-            <w:tcMar>
-              <w:top w:w="0" w:type="dxa"/>
-              <w:bottom w:w="0" w:type="dxa"/>
-              <w:left w:w="0" w:type="dxa"/>
-              <w:right w:w="0" w:type="dxa"/>
-            </w:tcMar>
-            <w:vAlign w:val="center"/>
-          </w:tcPr>
-          <w:p>
-            <w:pPr>
-              <w:jc w:val="left"/>
-              <w:spacing w:after="100" w:before="100" w:line="240"/>
-              <w:ind w:firstLine="0" w:left="100" w:right="100"/>
-            </w:pPr>
-            <w:r xmlns:w="http://schemas.openxmlformats.org/wordprocessingml/2006/main" xmlns:wp="http://schemas.openxmlformats.org/drawingml/2006/wordprocessingDrawing" xmlns:r="http://schemas.openxmlformats.org/officeDocument/2006/relationships" xmlns:w14="http://schemas.microsoft.com/office/word/2010/wordml">
-              <w:rPr>
-                <w:rFonts w:ascii="Helvetica" w:hAnsi="Helvetica" w:eastAsia="Helvetica" w:cs="Helvetica"/>
-                <w:sz w:val="22"/>
-                <w:szCs w:val="22"/>
-                <w:color w:val="000000"/>
-              </w:rPr>
-              <w:t xml:space="preserve">17.948</w:t>
-            </w:r>
-          </w:p>
-        </w:tc>
-        <w:tc>
-          <w:tcPr>
-            <w:tcBorders/>
-            <w:shd w:val="clear" w:color="auto" w:fill="FFFFFF"/>
-            <w:tcMar>
-              <w:top w:w="0" w:type="dxa"/>
-              <w:bottom w:w="0" w:type="dxa"/>
-              <w:left w:w="0" w:type="dxa"/>
-              <w:right w:w="0" w:type="dxa"/>
-            </w:tcMar>
-            <w:vAlign w:val="center"/>
-          </w:tcPr>
-          <w:p>
-            <w:pPr>
-              <w:jc w:val="left"/>
-              <w:spacing w:after="100" w:before="100" w:line="240"/>
-              <w:ind w:firstLine="0" w:left="100" w:right="100"/>
-            </w:pPr>
-            <w:r xmlns:w="http://schemas.openxmlformats.org/wordprocessingml/2006/main" xmlns:wp="http://schemas.openxmlformats.org/drawingml/2006/wordprocessingDrawing" xmlns:r="http://schemas.openxmlformats.org/officeDocument/2006/relationships" xmlns:w14="http://schemas.microsoft.com/office/word/2010/wordml">
-              <w:rPr>
-                <w:rFonts w:ascii="Helvetica" w:hAnsi="Helvetica" w:eastAsia="Helvetica" w:cs="Helvetica"/>
-                <w:sz w:val="22"/>
-                <w:szCs w:val="22"/>
-                <w:color w:val="000000"/>
-              </w:rPr>
-              <w:t xml:space="preserve">17.940</w:t>
+              <w:t xml:space="preserve">time_month × scale(health_index)</w:t>
+            </w:r>
+          </w:p>
+        </w:tc>
+        <w:tc>
+          <w:tcPr>
+            <w:tcBorders/>
+            <w:shd w:val="clear" w:color="auto" w:fill="FFFFFF"/>
+            <w:tcMar>
+              <w:top w:w="0" w:type="dxa"/>
+              <w:bottom w:w="0" w:type="dxa"/>
+              <w:left w:w="0" w:type="dxa"/>
+              <w:right w:w="0" w:type="dxa"/>
+            </w:tcMar>
+            <w:vAlign w:val="center"/>
+          </w:tcPr>
+          <w:p>
+            <w:pPr>
+              <w:jc w:val="left"/>
+              <w:spacing w:after="100" w:before="100" w:line="240"/>
+              <w:ind w:firstLine="0" w:left="100" w:right="100"/>
+            </w:pPr>
+            <w:r xmlns:w="http://schemas.openxmlformats.org/wordprocessingml/2006/main" xmlns:wp="http://schemas.openxmlformats.org/drawingml/2006/wordprocessingDrawing" xmlns:r="http://schemas.openxmlformats.org/officeDocument/2006/relationships" xmlns:w14="http://schemas.microsoft.com/office/word/2010/wordml">
+              <w:rPr>
+                <w:rFonts w:ascii="Helvetica" w:hAnsi="Helvetica" w:eastAsia="Helvetica" w:cs="Helvetica"/>
+                <w:sz w:val="22"/>
+                <w:szCs w:val="22"/>
+                <w:color w:val="000000"/>
+              </w:rPr>
+              <w:t xml:space="preserve">21.039***</w:t>
+            </w:r>
+          </w:p>
+        </w:tc>
+        <w:tc>
+          <w:tcPr>
+            <w:tcBorders/>
+            <w:shd w:val="clear" w:color="auto" w:fill="FFFFFF"/>
+            <w:tcMar>
+              <w:top w:w="0" w:type="dxa"/>
+              <w:bottom w:w="0" w:type="dxa"/>
+              <w:left w:w="0" w:type="dxa"/>
+              <w:right w:w="0" w:type="dxa"/>
+            </w:tcMar>
+            <w:vAlign w:val="center"/>
+          </w:tcPr>
+          <w:p>
+            <w:pPr>
+              <w:jc w:val="left"/>
+              <w:spacing w:after="100" w:before="100" w:line="240"/>
+              <w:ind w:firstLine="0" w:left="100" w:right="100"/>
+            </w:pPr>
+            <w:r xmlns:w="http://schemas.openxmlformats.org/wordprocessingml/2006/main" xmlns:wp="http://schemas.openxmlformats.org/drawingml/2006/wordprocessingDrawing" xmlns:r="http://schemas.openxmlformats.org/officeDocument/2006/relationships" xmlns:w14="http://schemas.microsoft.com/office/word/2010/wordml">
+              <w:rPr>
+                <w:rFonts w:ascii="Helvetica" w:hAnsi="Helvetica" w:eastAsia="Helvetica" w:cs="Helvetica"/>
+                <w:sz w:val="22"/>
+                <w:szCs w:val="22"/>
+                <w:color w:val="000000"/>
+              </w:rPr>
+              <w:t xml:space="preserve">23.194***</w:t>
             </w:r>
           </w:p>
         </w:tc>
@@ -1177,65 +1177,65 @@
                 <w:szCs w:val="22"/>
                 <w:color w:val="000000"/>
               </w:rPr>
-              <w:t xml:space="preserve">SD (Observations)</w:t>
-            </w:r>
-          </w:p>
-        </w:tc>
-        <w:tc>
-          <w:tcPr>
-            <w:tcBorders/>
-            <w:shd w:val="clear" w:color="auto" w:fill="FFFFFF"/>
-            <w:tcMar>
-              <w:top w:w="0" w:type="dxa"/>
-              <w:bottom w:w="0" w:type="dxa"/>
-              <w:left w:w="0" w:type="dxa"/>
-              <w:right w:w="0" w:type="dxa"/>
-            </w:tcMar>
-            <w:vAlign w:val="center"/>
-          </w:tcPr>
-          <w:p>
-            <w:pPr>
-              <w:jc w:val="left"/>
-              <w:spacing w:after="100" w:before="100" w:line="240"/>
-              <w:ind w:firstLine="0" w:left="100" w:right="100"/>
-            </w:pPr>
-            <w:r xmlns:w="http://schemas.openxmlformats.org/wordprocessingml/2006/main" xmlns:wp="http://schemas.openxmlformats.org/drawingml/2006/wordprocessingDrawing" xmlns:r="http://schemas.openxmlformats.org/officeDocument/2006/relationships" xmlns:w14="http://schemas.microsoft.com/office/word/2010/wordml">
-              <w:rPr>
-                <w:rFonts w:ascii="Helvetica" w:hAnsi="Helvetica" w:eastAsia="Helvetica" w:cs="Helvetica"/>
-                <w:sz w:val="22"/>
-                <w:szCs w:val="22"/>
-                <w:color w:val="000000"/>
-              </w:rPr>
-              <w:t xml:space="preserve">13.760</w:t>
-            </w:r>
-          </w:p>
-        </w:tc>
-        <w:tc>
-          <w:tcPr>
-            <w:tcBorders/>
-            <w:shd w:val="clear" w:color="auto" w:fill="FFFFFF"/>
-            <w:tcMar>
-              <w:top w:w="0" w:type="dxa"/>
-              <w:bottom w:w="0" w:type="dxa"/>
-              <w:left w:w="0" w:type="dxa"/>
-              <w:right w:w="0" w:type="dxa"/>
-            </w:tcMar>
-            <w:vAlign w:val="center"/>
-          </w:tcPr>
-          <w:p>
-            <w:pPr>
-              <w:jc w:val="left"/>
-              <w:spacing w:after="100" w:before="100" w:line="240"/>
-              <w:ind w:firstLine="0" w:left="100" w:right="100"/>
-            </w:pPr>
-            <w:r xmlns:w="http://schemas.openxmlformats.org/wordprocessingml/2006/main" xmlns:wp="http://schemas.openxmlformats.org/drawingml/2006/wordprocessingDrawing" xmlns:r="http://schemas.openxmlformats.org/officeDocument/2006/relationships" xmlns:w14="http://schemas.microsoft.com/office/word/2010/wordml">
-              <w:rPr>
-                <w:rFonts w:ascii="Helvetica" w:hAnsi="Helvetica" w:eastAsia="Helvetica" w:cs="Helvetica"/>
-                <w:sz w:val="22"/>
-                <w:szCs w:val="22"/>
-                <w:color w:val="000000"/>
-              </w:rPr>
-              <w:t xml:space="preserve">13.760</w:t>
+              <w:t xml:space="preserve"/>
+            </w:r>
+          </w:p>
+        </w:tc>
+        <w:tc>
+          <w:tcPr>
+            <w:tcBorders/>
+            <w:shd w:val="clear" w:color="auto" w:fill="FFFFFF"/>
+            <w:tcMar>
+              <w:top w:w="0" w:type="dxa"/>
+              <w:bottom w:w="0" w:type="dxa"/>
+              <w:left w:w="0" w:type="dxa"/>
+              <w:right w:w="0" w:type="dxa"/>
+            </w:tcMar>
+            <w:vAlign w:val="center"/>
+          </w:tcPr>
+          <w:p>
+            <w:pPr>
+              <w:jc w:val="left"/>
+              <w:spacing w:after="100" w:before="100" w:line="240"/>
+              <w:ind w:firstLine="0" w:left="100" w:right="100"/>
+            </w:pPr>
+            <w:r xmlns:w="http://schemas.openxmlformats.org/wordprocessingml/2006/main" xmlns:wp="http://schemas.openxmlformats.org/drawingml/2006/wordprocessingDrawing" xmlns:r="http://schemas.openxmlformats.org/officeDocument/2006/relationships" xmlns:w14="http://schemas.microsoft.com/office/word/2010/wordml">
+              <w:rPr>
+                <w:rFonts w:ascii="Helvetica" w:hAnsi="Helvetica" w:eastAsia="Helvetica" w:cs="Helvetica"/>
+                <w:sz w:val="22"/>
+                <w:szCs w:val="22"/>
+                <w:color w:val="000000"/>
+              </w:rPr>
+              <w:t xml:space="preserve">(4.712)</w:t>
+            </w:r>
+          </w:p>
+        </w:tc>
+        <w:tc>
+          <w:tcPr>
+            <w:tcBorders/>
+            <w:shd w:val="clear" w:color="auto" w:fill="FFFFFF"/>
+            <w:tcMar>
+              <w:top w:w="0" w:type="dxa"/>
+              <w:bottom w:w="0" w:type="dxa"/>
+              <w:left w:w="0" w:type="dxa"/>
+              <w:right w:w="0" w:type="dxa"/>
+            </w:tcMar>
+            <w:vAlign w:val="center"/>
+          </w:tcPr>
+          <w:p>
+            <w:pPr>
+              <w:jc w:val="left"/>
+              <w:spacing w:after="100" w:before="100" w:line="240"/>
+              <w:ind w:firstLine="0" w:left="100" w:right="100"/>
+            </w:pPr>
+            <w:r xmlns:w="http://schemas.openxmlformats.org/wordprocessingml/2006/main" xmlns:wp="http://schemas.openxmlformats.org/drawingml/2006/wordprocessingDrawing" xmlns:r="http://schemas.openxmlformats.org/officeDocument/2006/relationships" xmlns:w14="http://schemas.microsoft.com/office/word/2010/wordml">
+              <w:rPr>
+                <w:rFonts w:ascii="Helvetica" w:hAnsi="Helvetica" w:eastAsia="Helvetica" w:cs="Helvetica"/>
+                <w:sz w:val="22"/>
+                <w:szCs w:val="22"/>
+                <w:color w:val="000000"/>
+              </w:rPr>
+              <w:t xml:space="preserve">(5.168)</w:t>
             </w:r>
           </w:p>
         </w:tc>
@@ -1270,7 +1270,36 @@
                 <w:szCs w:val="22"/>
                 <w:color w:val="000000"/>
               </w:rPr>
-              <w:t xml:space="preserve">unitary_semi_federal</w:t>
+              <w:t xml:space="preserve">time_month × unitary_federal</w:t>
+            </w:r>
+          </w:p>
+        </w:tc>
+        <w:tc>
+          <w:tcPr>
+            <w:tcBorders/>
+            <w:shd w:val="clear" w:color="auto" w:fill="FFFFFF"/>
+            <w:tcMar>
+              <w:top w:w="0" w:type="dxa"/>
+              <w:bottom w:w="0" w:type="dxa"/>
+              <w:left w:w="0" w:type="dxa"/>
+              <w:right w:w="0" w:type="dxa"/>
+            </w:tcMar>
+            <w:vAlign w:val="center"/>
+          </w:tcPr>
+          <w:p>
+            <w:pPr>
+              <w:jc w:val="left"/>
+              <w:spacing w:after="100" w:before="100" w:line="240"/>
+              <w:ind w:firstLine="0" w:left="100" w:right="100"/>
+            </w:pPr>
+            <w:r xmlns:w="http://schemas.openxmlformats.org/wordprocessingml/2006/main" xmlns:wp="http://schemas.openxmlformats.org/drawingml/2006/wordprocessingDrawing" xmlns:r="http://schemas.openxmlformats.org/officeDocument/2006/relationships" xmlns:w14="http://schemas.microsoft.com/office/word/2010/wordml">
+              <w:rPr>
+                <w:rFonts w:ascii="Helvetica" w:hAnsi="Helvetica" w:eastAsia="Helvetica" w:cs="Helvetica"/>
+                <w:sz w:val="22"/>
+                <w:szCs w:val="22"/>
+                <w:color w:val="000000"/>
+              </w:rPr>
+              <w:t xml:space="preserve">-0.048</w:t>
             </w:r>
           </w:p>
         </w:tc>
@@ -1300,35 +1329,6 @@
                 <w:color w:val="000000"/>
               </w:rPr>
               <w:t xml:space="preserve"/>
-            </w:r>
-          </w:p>
-        </w:tc>
-        <w:tc>
-          <w:tcPr>
-            <w:tcBorders/>
-            <w:shd w:val="clear" w:color="auto" w:fill="FFFFFF"/>
-            <w:tcMar>
-              <w:top w:w="0" w:type="dxa"/>
-              <w:bottom w:w="0" w:type="dxa"/>
-              <w:left w:w="0" w:type="dxa"/>
-              <w:right w:w="0" w:type="dxa"/>
-            </w:tcMar>
-            <w:vAlign w:val="center"/>
-          </w:tcPr>
-          <w:p>
-            <w:pPr>
-              <w:jc w:val="left"/>
-              <w:spacing w:after="100" w:before="100" w:line="240"/>
-              <w:ind w:firstLine="0" w:left="100" w:right="100"/>
-            </w:pPr>
-            <w:r xmlns:w="http://schemas.openxmlformats.org/wordprocessingml/2006/main" xmlns:wp="http://schemas.openxmlformats.org/drawingml/2006/wordprocessingDrawing" xmlns:r="http://schemas.openxmlformats.org/officeDocument/2006/relationships" xmlns:w14="http://schemas.microsoft.com/office/word/2010/wordml">
-              <w:rPr>
-                <w:rFonts w:ascii="Helvetica" w:hAnsi="Helvetica" w:eastAsia="Helvetica" w:cs="Helvetica"/>
-                <w:sz w:val="22"/>
-                <w:szCs w:val="22"/>
-                <w:color w:val="000000"/>
-              </w:rPr>
-              <w:t xml:space="preserve">8.986**</w:t>
             </w:r>
           </w:p>
         </w:tc>
@@ -1392,36 +1392,36 @@
                 <w:szCs w:val="22"/>
                 <w:color w:val="000000"/>
               </w:rPr>
+              <w:t xml:space="preserve">(13.441)</w:t>
+            </w:r>
+          </w:p>
+        </w:tc>
+        <w:tc>
+          <w:tcPr>
+            <w:tcBorders/>
+            <w:shd w:val="clear" w:color="auto" w:fill="FFFFFF"/>
+            <w:tcMar>
+              <w:top w:w="0" w:type="dxa"/>
+              <w:bottom w:w="0" w:type="dxa"/>
+              <w:left w:w="0" w:type="dxa"/>
+              <w:right w:w="0" w:type="dxa"/>
+            </w:tcMar>
+            <w:vAlign w:val="center"/>
+          </w:tcPr>
+          <w:p>
+            <w:pPr>
+              <w:jc w:val="left"/>
+              <w:spacing w:after="100" w:before="100" w:line="240"/>
+              <w:ind w:firstLine="0" w:left="100" w:right="100"/>
+            </w:pPr>
+            <w:r xmlns:w="http://schemas.openxmlformats.org/wordprocessingml/2006/main" xmlns:wp="http://schemas.openxmlformats.org/drawingml/2006/wordprocessingDrawing" xmlns:r="http://schemas.openxmlformats.org/officeDocument/2006/relationships" xmlns:w14="http://schemas.microsoft.com/office/word/2010/wordml">
+              <w:rPr>
+                <w:rFonts w:ascii="Helvetica" w:hAnsi="Helvetica" w:eastAsia="Helvetica" w:cs="Helvetica"/>
+                <w:sz w:val="22"/>
+                <w:szCs w:val="22"/>
+                <w:color w:val="000000"/>
+              </w:rPr>
               <w:t xml:space="preserve"/>
-            </w:r>
-          </w:p>
-        </w:tc>
-        <w:tc>
-          <w:tcPr>
-            <w:tcBorders/>
-            <w:shd w:val="clear" w:color="auto" w:fill="FFFFFF"/>
-            <w:tcMar>
-              <w:top w:w="0" w:type="dxa"/>
-              <w:bottom w:w="0" w:type="dxa"/>
-              <w:left w:w="0" w:type="dxa"/>
-              <w:right w:w="0" w:type="dxa"/>
-            </w:tcMar>
-            <w:vAlign w:val="center"/>
-          </w:tcPr>
-          <w:p>
-            <w:pPr>
-              <w:jc w:val="left"/>
-              <w:spacing w:after="100" w:before="100" w:line="240"/>
-              <w:ind w:firstLine="0" w:left="100" w:right="100"/>
-            </w:pPr>
-            <w:r xmlns:w="http://schemas.openxmlformats.org/wordprocessingml/2006/main" xmlns:wp="http://schemas.openxmlformats.org/drawingml/2006/wordprocessingDrawing" xmlns:r="http://schemas.openxmlformats.org/officeDocument/2006/relationships" xmlns:w14="http://schemas.microsoft.com/office/word/2010/wordml">
-              <w:rPr>
-                <w:rFonts w:ascii="Helvetica" w:hAnsi="Helvetica" w:eastAsia="Helvetica" w:cs="Helvetica"/>
-                <w:sz w:val="22"/>
-                <w:szCs w:val="22"/>
-                <w:color w:val="000000"/>
-              </w:rPr>
-              <w:t xml:space="preserve">(3.159)</w:t>
             </w:r>
           </w:p>
         </w:tc>
@@ -1456,65 +1456,65 @@
                 <w:szCs w:val="22"/>
                 <w:color w:val="000000"/>
               </w:rPr>
-              <w:t xml:space="preserve">time × unitary_semi_federal</w:t>
-            </w:r>
-          </w:p>
-        </w:tc>
-        <w:tc>
-          <w:tcPr>
-            <w:tcBorders/>
-            <w:shd w:val="clear" w:color="auto" w:fill="FFFFFF"/>
-            <w:tcMar>
-              <w:top w:w="0" w:type="dxa"/>
-              <w:bottom w:w="0" w:type="dxa"/>
-              <w:left w:w="0" w:type="dxa"/>
-              <w:right w:w="0" w:type="dxa"/>
-            </w:tcMar>
-            <w:vAlign w:val="center"/>
-          </w:tcPr>
-          <w:p>
-            <w:pPr>
-              <w:jc w:val="left"/>
-              <w:spacing w:after="100" w:before="100" w:line="240"/>
-              <w:ind w:firstLine="0" w:left="100" w:right="100"/>
-            </w:pPr>
-            <w:r xmlns:w="http://schemas.openxmlformats.org/wordprocessingml/2006/main" xmlns:wp="http://schemas.openxmlformats.org/drawingml/2006/wordprocessingDrawing" xmlns:r="http://schemas.openxmlformats.org/officeDocument/2006/relationships" xmlns:w14="http://schemas.microsoft.com/office/word/2010/wordml">
-              <w:rPr>
-                <w:rFonts w:ascii="Helvetica" w:hAnsi="Helvetica" w:eastAsia="Helvetica" w:cs="Helvetica"/>
-                <w:sz w:val="22"/>
-                <w:szCs w:val="22"/>
-                <w:color w:val="000000"/>
-              </w:rPr>
-              <w:t xml:space="preserve"/>
-            </w:r>
-          </w:p>
-        </w:tc>
-        <w:tc>
-          <w:tcPr>
-            <w:tcBorders/>
-            <w:shd w:val="clear" w:color="auto" w:fill="FFFFFF"/>
-            <w:tcMar>
-              <w:top w:w="0" w:type="dxa"/>
-              <w:bottom w:w="0" w:type="dxa"/>
-              <w:left w:w="0" w:type="dxa"/>
-              <w:right w:w="0" w:type="dxa"/>
-            </w:tcMar>
-            <w:vAlign w:val="center"/>
-          </w:tcPr>
-          <w:p>
-            <w:pPr>
-              <w:jc w:val="left"/>
-              <w:spacing w:after="100" w:before="100" w:line="240"/>
-              <w:ind w:firstLine="0" w:left="100" w:right="100"/>
-            </w:pPr>
-            <w:r xmlns:w="http://schemas.openxmlformats.org/wordprocessingml/2006/main" xmlns:wp="http://schemas.openxmlformats.org/drawingml/2006/wordprocessingDrawing" xmlns:r="http://schemas.openxmlformats.org/officeDocument/2006/relationships" xmlns:w14="http://schemas.microsoft.com/office/word/2010/wordml">
-              <w:rPr>
-                <w:rFonts w:ascii="Helvetica" w:hAnsi="Helvetica" w:eastAsia="Helvetica" w:cs="Helvetica"/>
-                <w:sz w:val="22"/>
-                <w:szCs w:val="22"/>
-                <w:color w:val="000000"/>
-              </w:rPr>
-              <w:t xml:space="preserve">4.804</w:t>
+              <w:t xml:space="preserve">SD (time_month)</w:t>
+            </w:r>
+          </w:p>
+        </w:tc>
+        <w:tc>
+          <w:tcPr>
+            <w:tcBorders/>
+            <w:shd w:val="clear" w:color="auto" w:fill="FFFFFF"/>
+            <w:tcMar>
+              <w:top w:w="0" w:type="dxa"/>
+              <w:bottom w:w="0" w:type="dxa"/>
+              <w:left w:w="0" w:type="dxa"/>
+              <w:right w:w="0" w:type="dxa"/>
+            </w:tcMar>
+            <w:vAlign w:val="center"/>
+          </w:tcPr>
+          <w:p>
+            <w:pPr>
+              <w:jc w:val="left"/>
+              <w:spacing w:after="100" w:before="100" w:line="240"/>
+              <w:ind w:firstLine="0" w:left="100" w:right="100"/>
+            </w:pPr>
+            <w:r xmlns:w="http://schemas.openxmlformats.org/wordprocessingml/2006/main" xmlns:wp="http://schemas.openxmlformats.org/drawingml/2006/wordprocessingDrawing" xmlns:r="http://schemas.openxmlformats.org/officeDocument/2006/relationships" xmlns:w14="http://schemas.microsoft.com/office/word/2010/wordml">
+              <w:rPr>
+                <w:rFonts w:ascii="Helvetica" w:hAnsi="Helvetica" w:eastAsia="Helvetica" w:cs="Helvetica"/>
+                <w:sz w:val="22"/>
+                <w:szCs w:val="22"/>
+                <w:color w:val="000000"/>
+              </w:rPr>
+              <w:t xml:space="preserve">54.471</w:t>
+            </w:r>
+          </w:p>
+        </w:tc>
+        <w:tc>
+          <w:tcPr>
+            <w:tcBorders/>
+            <w:shd w:val="clear" w:color="auto" w:fill="FFFFFF"/>
+            <w:tcMar>
+              <w:top w:w="0" w:type="dxa"/>
+              <w:bottom w:w="0" w:type="dxa"/>
+              <w:left w:w="0" w:type="dxa"/>
+              <w:right w:w="0" w:type="dxa"/>
+            </w:tcMar>
+            <w:vAlign w:val="center"/>
+          </w:tcPr>
+          <w:p>
+            <w:pPr>
+              <w:jc w:val="left"/>
+              <w:spacing w:after="100" w:before="100" w:line="240"/>
+              <w:ind w:firstLine="0" w:left="100" w:right="100"/>
+            </w:pPr>
+            <w:r xmlns:w="http://schemas.openxmlformats.org/wordprocessingml/2006/main" xmlns:wp="http://schemas.openxmlformats.org/drawingml/2006/wordprocessingDrawing" xmlns:r="http://schemas.openxmlformats.org/officeDocument/2006/relationships" xmlns:w14="http://schemas.microsoft.com/office/word/2010/wordml">
+              <w:rPr>
+                <w:rFonts w:ascii="Helvetica" w:hAnsi="Helvetica" w:eastAsia="Helvetica" w:cs="Helvetica"/>
+                <w:sz w:val="22"/>
+                <w:szCs w:val="22"/>
+                <w:color w:val="000000"/>
+              </w:rPr>
+              <w:t xml:space="preserve">54.328</w:t>
             </w:r>
           </w:p>
         </w:tc>
@@ -1549,65 +1549,65 @@
                 <w:szCs w:val="22"/>
                 <w:color w:val="000000"/>
               </w:rPr>
-              <w:t xml:space="preserve"/>
-            </w:r>
-          </w:p>
-        </w:tc>
-        <w:tc>
-          <w:tcPr>
-            <w:tcBorders/>
-            <w:shd w:val="clear" w:color="auto" w:fill="FFFFFF"/>
-            <w:tcMar>
-              <w:top w:w="0" w:type="dxa"/>
-              <w:bottom w:w="0" w:type="dxa"/>
-              <w:left w:w="0" w:type="dxa"/>
-              <w:right w:w="0" w:type="dxa"/>
-            </w:tcMar>
-            <w:vAlign w:val="center"/>
-          </w:tcPr>
-          <w:p>
-            <w:pPr>
-              <w:jc w:val="left"/>
-              <w:spacing w:after="100" w:before="100" w:line="240"/>
-              <w:ind w:firstLine="0" w:left="100" w:right="100"/>
-            </w:pPr>
-            <w:r xmlns:w="http://schemas.openxmlformats.org/wordprocessingml/2006/main" xmlns:wp="http://schemas.openxmlformats.org/drawingml/2006/wordprocessingDrawing" xmlns:r="http://schemas.openxmlformats.org/officeDocument/2006/relationships" xmlns:w14="http://schemas.microsoft.com/office/word/2010/wordml">
-              <w:rPr>
-                <w:rFonts w:ascii="Helvetica" w:hAnsi="Helvetica" w:eastAsia="Helvetica" w:cs="Helvetica"/>
-                <w:sz w:val="22"/>
-                <w:szCs w:val="22"/>
-                <w:color w:val="000000"/>
-              </w:rPr>
-              <w:t xml:space="preserve"/>
-            </w:r>
-          </w:p>
-        </w:tc>
-        <w:tc>
-          <w:tcPr>
-            <w:tcBorders/>
-            <w:shd w:val="clear" w:color="auto" w:fill="FFFFFF"/>
-            <w:tcMar>
-              <w:top w:w="0" w:type="dxa"/>
-              <w:bottom w:w="0" w:type="dxa"/>
-              <w:left w:w="0" w:type="dxa"/>
-              <w:right w:w="0" w:type="dxa"/>
-            </w:tcMar>
-            <w:vAlign w:val="center"/>
-          </w:tcPr>
-          <w:p>
-            <w:pPr>
-              <w:jc w:val="left"/>
-              <w:spacing w:after="100" w:before="100" w:line="240"/>
-              <w:ind w:firstLine="0" w:left="100" w:right="100"/>
-            </w:pPr>
-            <w:r xmlns:w="http://schemas.openxmlformats.org/wordprocessingml/2006/main" xmlns:wp="http://schemas.openxmlformats.org/drawingml/2006/wordprocessingDrawing" xmlns:r="http://schemas.openxmlformats.org/officeDocument/2006/relationships" xmlns:w14="http://schemas.microsoft.com/office/word/2010/wordml">
-              <w:rPr>
-                <w:rFonts w:ascii="Helvetica" w:hAnsi="Helvetica" w:eastAsia="Helvetica" w:cs="Helvetica"/>
-                <w:sz w:val="22"/>
-                <w:szCs w:val="22"/>
-                <w:color w:val="000000"/>
-              </w:rPr>
-              <w:t xml:space="preserve">(3.580)</w:t>
+              <w:t xml:space="preserve">SD (Observations)</w:t>
+            </w:r>
+          </w:p>
+        </w:tc>
+        <w:tc>
+          <w:tcPr>
+            <w:tcBorders/>
+            <w:shd w:val="clear" w:color="auto" w:fill="FFFFFF"/>
+            <w:tcMar>
+              <w:top w:w="0" w:type="dxa"/>
+              <w:bottom w:w="0" w:type="dxa"/>
+              <w:left w:w="0" w:type="dxa"/>
+              <w:right w:w="0" w:type="dxa"/>
+            </w:tcMar>
+            <w:vAlign w:val="center"/>
+          </w:tcPr>
+          <w:p>
+            <w:pPr>
+              <w:jc w:val="left"/>
+              <w:spacing w:after="100" w:before="100" w:line="240"/>
+              <w:ind w:firstLine="0" w:left="100" w:right="100"/>
+            </w:pPr>
+            <w:r xmlns:w="http://schemas.openxmlformats.org/wordprocessingml/2006/main" xmlns:wp="http://schemas.openxmlformats.org/drawingml/2006/wordprocessingDrawing" xmlns:r="http://schemas.openxmlformats.org/officeDocument/2006/relationships" xmlns:w14="http://schemas.microsoft.com/office/word/2010/wordml">
+              <w:rPr>
+                <w:rFonts w:ascii="Helvetica" w:hAnsi="Helvetica" w:eastAsia="Helvetica" w:cs="Helvetica"/>
+                <w:sz w:val="22"/>
+                <w:szCs w:val="22"/>
+                <w:color w:val="000000"/>
+              </w:rPr>
+              <w:t xml:space="preserve">142.678</w:t>
+            </w:r>
+          </w:p>
+        </w:tc>
+        <w:tc>
+          <w:tcPr>
+            <w:tcBorders/>
+            <w:shd w:val="clear" w:color="auto" w:fill="FFFFFF"/>
+            <w:tcMar>
+              <w:top w:w="0" w:type="dxa"/>
+              <w:bottom w:w="0" w:type="dxa"/>
+              <w:left w:w="0" w:type="dxa"/>
+              <w:right w:w="0" w:type="dxa"/>
+            </w:tcMar>
+            <w:vAlign w:val="center"/>
+          </w:tcPr>
+          <w:p>
+            <w:pPr>
+              <w:jc w:val="left"/>
+              <w:spacing w:after="100" w:before="100" w:line="240"/>
+              <w:ind w:firstLine="0" w:left="100" w:right="100"/>
+            </w:pPr>
+            <w:r xmlns:w="http://schemas.openxmlformats.org/wordprocessingml/2006/main" xmlns:wp="http://schemas.openxmlformats.org/drawingml/2006/wordprocessingDrawing" xmlns:r="http://schemas.openxmlformats.org/officeDocument/2006/relationships" xmlns:w14="http://schemas.microsoft.com/office/word/2010/wordml">
+              <w:rPr>
+                <w:rFonts w:ascii="Helvetica" w:hAnsi="Helvetica" w:eastAsia="Helvetica" w:cs="Helvetica"/>
+                <w:sz w:val="22"/>
+                <w:szCs w:val="22"/>
+                <w:color w:val="000000"/>
+              </w:rPr>
+              <w:t xml:space="preserve">142.675</w:t>
             </w:r>
           </w:p>
         </w:tc>
@@ -1619,94 +1619,88 @@
         </w:trPr>
         <w:tc>
           <w:tcPr>
-            <w:tcBorders>
-              <w:top w:val="single" w:sz="8" w:space="0" w:color="000000"/>
-            </w:tcBorders>
-            <w:shd w:val="clear" w:color="auto" w:fill="FFFFFF"/>
-            <w:tcMar>
-              <w:top w:w="0" w:type="dxa"/>
-              <w:bottom w:w="0" w:type="dxa"/>
-              <w:left w:w="0" w:type="dxa"/>
-              <w:right w:w="0" w:type="dxa"/>
-            </w:tcMar>
-            <w:vAlign w:val="center"/>
-          </w:tcPr>
-          <w:p>
-            <w:pPr>
-              <w:jc w:val="left"/>
-              <w:spacing w:after="100" w:before="100" w:line="240"/>
-              <w:ind w:firstLine="0" w:left="100" w:right="100"/>
-            </w:pPr>
-            <w:r xmlns:w="http://schemas.openxmlformats.org/wordprocessingml/2006/main" xmlns:wp="http://schemas.openxmlformats.org/drawingml/2006/wordprocessingDrawing" xmlns:r="http://schemas.openxmlformats.org/officeDocument/2006/relationships" xmlns:w14="http://schemas.microsoft.com/office/word/2010/wordml">
-              <w:rPr>
-                <w:rFonts w:ascii="Helvetica" w:hAnsi="Helvetica" w:eastAsia="Helvetica" w:cs="Helvetica"/>
-                <w:sz w:val="22"/>
-                <w:szCs w:val="22"/>
-                <w:color w:val="000000"/>
-              </w:rPr>
-              <w:t xml:space="preserve">Num.Obs.</w:t>
-            </w:r>
-          </w:p>
-        </w:tc>
-        <w:tc>
-          <w:tcPr>
-            <w:tcBorders>
-              <w:top w:val="single" w:sz="8" w:space="0" w:color="000000"/>
-            </w:tcBorders>
-            <w:shd w:val="clear" w:color="auto" w:fill="FFFFFF"/>
-            <w:tcMar>
-              <w:top w:w="0" w:type="dxa"/>
-              <w:bottom w:w="0" w:type="dxa"/>
-              <w:left w:w="0" w:type="dxa"/>
-              <w:right w:w="0" w:type="dxa"/>
-            </w:tcMar>
-            <w:vAlign w:val="center"/>
-          </w:tcPr>
-          <w:p>
-            <w:pPr>
-              <w:jc w:val="left"/>
-              <w:spacing w:after="100" w:before="100" w:line="240"/>
-              <w:ind w:firstLine="0" w:left="100" w:right="100"/>
-            </w:pPr>
-            <w:r xmlns:w="http://schemas.openxmlformats.org/wordprocessingml/2006/main" xmlns:wp="http://schemas.openxmlformats.org/drawingml/2006/wordprocessingDrawing" xmlns:r="http://schemas.openxmlformats.org/officeDocument/2006/relationships" xmlns:w14="http://schemas.microsoft.com/office/word/2010/wordml">
-              <w:rPr>
-                <w:rFonts w:ascii="Helvetica" w:hAnsi="Helvetica" w:eastAsia="Helvetica" w:cs="Helvetica"/>
-                <w:sz w:val="22"/>
-                <w:szCs w:val="22"/>
-                <w:color w:val="000000"/>
-              </w:rPr>
-              <w:t xml:space="preserve">1127</w:t>
-            </w:r>
-          </w:p>
-        </w:tc>
-        <w:tc>
-          <w:tcPr>
-            <w:tcBorders>
-              <w:top w:val="single" w:sz="8" w:space="0" w:color="000000"/>
-            </w:tcBorders>
-            <w:shd w:val="clear" w:color="auto" w:fill="FFFFFF"/>
-            <w:tcMar>
-              <w:top w:w="0" w:type="dxa"/>
-              <w:bottom w:w="0" w:type="dxa"/>
-              <w:left w:w="0" w:type="dxa"/>
-              <w:right w:w="0" w:type="dxa"/>
-            </w:tcMar>
-            <w:vAlign w:val="center"/>
-          </w:tcPr>
-          <w:p>
-            <w:pPr>
-              <w:jc w:val="left"/>
-              <w:spacing w:after="100" w:before="100" w:line="240"/>
-              <w:ind w:firstLine="0" w:left="100" w:right="100"/>
-            </w:pPr>
-            <w:r xmlns:w="http://schemas.openxmlformats.org/wordprocessingml/2006/main" xmlns:wp="http://schemas.openxmlformats.org/drawingml/2006/wordprocessingDrawing" xmlns:r="http://schemas.openxmlformats.org/officeDocument/2006/relationships" xmlns:w14="http://schemas.microsoft.com/office/word/2010/wordml">
-              <w:rPr>
-                <w:rFonts w:ascii="Helvetica" w:hAnsi="Helvetica" w:eastAsia="Helvetica" w:cs="Helvetica"/>
-                <w:sz w:val="22"/>
-                <w:szCs w:val="22"/>
-                <w:color w:val="000000"/>
-              </w:rPr>
-              <w:t xml:space="preserve">1127</w:t>
+            <w:tcBorders/>
+            <w:shd w:val="clear" w:color="auto" w:fill="FFFFFF"/>
+            <w:tcMar>
+              <w:top w:w="0" w:type="dxa"/>
+              <w:bottom w:w="0" w:type="dxa"/>
+              <w:left w:w="0" w:type="dxa"/>
+              <w:right w:w="0" w:type="dxa"/>
+            </w:tcMar>
+            <w:vAlign w:val="center"/>
+          </w:tcPr>
+          <w:p>
+            <w:pPr>
+              <w:jc w:val="left"/>
+              <w:spacing w:after="100" w:before="100" w:line="240"/>
+              <w:ind w:firstLine="0" w:left="100" w:right="100"/>
+            </w:pPr>
+            <w:r xmlns:w="http://schemas.openxmlformats.org/wordprocessingml/2006/main" xmlns:wp="http://schemas.openxmlformats.org/drawingml/2006/wordprocessingDrawing" xmlns:r="http://schemas.openxmlformats.org/officeDocument/2006/relationships" xmlns:w14="http://schemas.microsoft.com/office/word/2010/wordml">
+              <w:rPr>
+                <w:rFonts w:ascii="Helvetica" w:hAnsi="Helvetica" w:eastAsia="Helvetica" w:cs="Helvetica"/>
+                <w:sz w:val="22"/>
+                <w:szCs w:val="22"/>
+                <w:color w:val="000000"/>
+              </w:rPr>
+              <w:t xml:space="preserve">unitary_semi_federal</w:t>
+            </w:r>
+          </w:p>
+        </w:tc>
+        <w:tc>
+          <w:tcPr>
+            <w:tcBorders/>
+            <w:shd w:val="clear" w:color="auto" w:fill="FFFFFF"/>
+            <w:tcMar>
+              <w:top w:w="0" w:type="dxa"/>
+              <w:bottom w:w="0" w:type="dxa"/>
+              <w:left w:w="0" w:type="dxa"/>
+              <w:right w:w="0" w:type="dxa"/>
+            </w:tcMar>
+            <w:vAlign w:val="center"/>
+          </w:tcPr>
+          <w:p>
+            <w:pPr>
+              <w:jc w:val="left"/>
+              <w:spacing w:after="100" w:before="100" w:line="240"/>
+              <w:ind w:firstLine="0" w:left="100" w:right="100"/>
+            </w:pPr>
+            <w:r xmlns:w="http://schemas.openxmlformats.org/wordprocessingml/2006/main" xmlns:wp="http://schemas.openxmlformats.org/drawingml/2006/wordprocessingDrawing" xmlns:r="http://schemas.openxmlformats.org/officeDocument/2006/relationships" xmlns:w14="http://schemas.microsoft.com/office/word/2010/wordml">
+              <w:rPr>
+                <w:rFonts w:ascii="Helvetica" w:hAnsi="Helvetica" w:eastAsia="Helvetica" w:cs="Helvetica"/>
+                <w:sz w:val="22"/>
+                <w:szCs w:val="22"/>
+                <w:color w:val="000000"/>
+              </w:rPr>
+              <w:t xml:space="preserve"/>
+            </w:r>
+          </w:p>
+        </w:tc>
+        <w:tc>
+          <w:tcPr>
+            <w:tcBorders/>
+            <w:shd w:val="clear" w:color="auto" w:fill="FFFFFF"/>
+            <w:tcMar>
+              <w:top w:w="0" w:type="dxa"/>
+              <w:bottom w:w="0" w:type="dxa"/>
+              <w:left w:w="0" w:type="dxa"/>
+              <w:right w:w="0" w:type="dxa"/>
+            </w:tcMar>
+            <w:vAlign w:val="center"/>
+          </w:tcPr>
+          <w:p>
+            <w:pPr>
+              <w:jc w:val="left"/>
+              <w:spacing w:after="100" w:before="100" w:line="240"/>
+              <w:ind w:firstLine="0" w:left="100" w:right="100"/>
+            </w:pPr>
+            <w:r xmlns:w="http://schemas.openxmlformats.org/wordprocessingml/2006/main" xmlns:wp="http://schemas.openxmlformats.org/drawingml/2006/wordprocessingDrawing" xmlns:r="http://schemas.openxmlformats.org/officeDocument/2006/relationships" xmlns:w14="http://schemas.microsoft.com/office/word/2010/wordml">
+              <w:rPr>
+                <w:rFonts w:ascii="Helvetica" w:hAnsi="Helvetica" w:eastAsia="Helvetica" w:cs="Helvetica"/>
+                <w:sz w:val="22"/>
+                <w:szCs w:val="22"/>
+                <w:color w:val="000000"/>
+              </w:rPr>
+              <w:t xml:space="preserve">117.494*</w:t>
             </w:r>
           </w:p>
         </w:tc>
@@ -1718,6 +1712,384 @@
         </w:trPr>
         <w:tc>
           <w:tcPr>
+            <w:tcBorders/>
+            <w:shd w:val="clear" w:color="auto" w:fill="FFFFFF"/>
+            <w:tcMar>
+              <w:top w:w="0" w:type="dxa"/>
+              <w:bottom w:w="0" w:type="dxa"/>
+              <w:left w:w="0" w:type="dxa"/>
+              <w:right w:w="0" w:type="dxa"/>
+            </w:tcMar>
+            <w:vAlign w:val="center"/>
+          </w:tcPr>
+          <w:p>
+            <w:pPr>
+              <w:jc w:val="left"/>
+              <w:spacing w:after="100" w:before="100" w:line="240"/>
+              <w:ind w:firstLine="0" w:left="100" w:right="100"/>
+            </w:pPr>
+            <w:r xmlns:w="http://schemas.openxmlformats.org/wordprocessingml/2006/main" xmlns:wp="http://schemas.openxmlformats.org/drawingml/2006/wordprocessingDrawing" xmlns:r="http://schemas.openxmlformats.org/officeDocument/2006/relationships" xmlns:w14="http://schemas.microsoft.com/office/word/2010/wordml">
+              <w:rPr>
+                <w:rFonts w:ascii="Helvetica" w:hAnsi="Helvetica" w:eastAsia="Helvetica" w:cs="Helvetica"/>
+                <w:sz w:val="22"/>
+                <w:szCs w:val="22"/>
+                <w:color w:val="000000"/>
+              </w:rPr>
+              <w:t xml:space="preserve"/>
+            </w:r>
+          </w:p>
+        </w:tc>
+        <w:tc>
+          <w:tcPr>
+            <w:tcBorders/>
+            <w:shd w:val="clear" w:color="auto" w:fill="FFFFFF"/>
+            <w:tcMar>
+              <w:top w:w="0" w:type="dxa"/>
+              <w:bottom w:w="0" w:type="dxa"/>
+              <w:left w:w="0" w:type="dxa"/>
+              <w:right w:w="0" w:type="dxa"/>
+            </w:tcMar>
+            <w:vAlign w:val="center"/>
+          </w:tcPr>
+          <w:p>
+            <w:pPr>
+              <w:jc w:val="left"/>
+              <w:spacing w:after="100" w:before="100" w:line="240"/>
+              <w:ind w:firstLine="0" w:left="100" w:right="100"/>
+            </w:pPr>
+            <w:r xmlns:w="http://schemas.openxmlformats.org/wordprocessingml/2006/main" xmlns:wp="http://schemas.openxmlformats.org/drawingml/2006/wordprocessingDrawing" xmlns:r="http://schemas.openxmlformats.org/officeDocument/2006/relationships" xmlns:w14="http://schemas.microsoft.com/office/word/2010/wordml">
+              <w:rPr>
+                <w:rFonts w:ascii="Helvetica" w:hAnsi="Helvetica" w:eastAsia="Helvetica" w:cs="Helvetica"/>
+                <w:sz w:val="22"/>
+                <w:szCs w:val="22"/>
+                <w:color w:val="000000"/>
+              </w:rPr>
+              <w:t xml:space="preserve"/>
+            </w:r>
+          </w:p>
+        </w:tc>
+        <w:tc>
+          <w:tcPr>
+            <w:tcBorders/>
+            <w:shd w:val="clear" w:color="auto" w:fill="FFFFFF"/>
+            <w:tcMar>
+              <w:top w:w="0" w:type="dxa"/>
+              <w:bottom w:w="0" w:type="dxa"/>
+              <w:left w:w="0" w:type="dxa"/>
+              <w:right w:w="0" w:type="dxa"/>
+            </w:tcMar>
+            <w:vAlign w:val="center"/>
+          </w:tcPr>
+          <w:p>
+            <w:pPr>
+              <w:jc w:val="left"/>
+              <w:spacing w:after="100" w:before="100" w:line="240"/>
+              <w:ind w:firstLine="0" w:left="100" w:right="100"/>
+            </w:pPr>
+            <w:r xmlns:w="http://schemas.openxmlformats.org/wordprocessingml/2006/main" xmlns:wp="http://schemas.openxmlformats.org/drawingml/2006/wordprocessingDrawing" xmlns:r="http://schemas.openxmlformats.org/officeDocument/2006/relationships" xmlns:w14="http://schemas.microsoft.com/office/word/2010/wordml">
+              <w:rPr>
+                <w:rFonts w:ascii="Helvetica" w:hAnsi="Helvetica" w:eastAsia="Helvetica" w:cs="Helvetica"/>
+                <w:sz w:val="22"/>
+                <w:szCs w:val="22"/>
+                <w:color w:val="000000"/>
+              </w:rPr>
+              <w:t xml:space="preserve">(47.768)</w:t>
+            </w:r>
+          </w:p>
+        </w:tc>
+      </w:tr>
+      <w:tr>
+        <w:trPr>
+          <w:cantSplit/>
+          <w:trHeight w:val="360" w:hRule="auto"/>
+        </w:trPr>
+        <w:tc>
+          <w:tcPr>
+            <w:tcBorders/>
+            <w:shd w:val="clear" w:color="auto" w:fill="FFFFFF"/>
+            <w:tcMar>
+              <w:top w:w="0" w:type="dxa"/>
+              <w:bottom w:w="0" w:type="dxa"/>
+              <w:left w:w="0" w:type="dxa"/>
+              <w:right w:w="0" w:type="dxa"/>
+            </w:tcMar>
+            <w:vAlign w:val="center"/>
+          </w:tcPr>
+          <w:p>
+            <w:pPr>
+              <w:jc w:val="left"/>
+              <w:spacing w:after="100" w:before="100" w:line="240"/>
+              <w:ind w:firstLine="0" w:left="100" w:right="100"/>
+            </w:pPr>
+            <w:r xmlns:w="http://schemas.openxmlformats.org/wordprocessingml/2006/main" xmlns:wp="http://schemas.openxmlformats.org/drawingml/2006/wordprocessingDrawing" xmlns:r="http://schemas.openxmlformats.org/officeDocument/2006/relationships" xmlns:w14="http://schemas.microsoft.com/office/word/2010/wordml">
+              <w:rPr>
+                <w:rFonts w:ascii="Helvetica" w:hAnsi="Helvetica" w:eastAsia="Helvetica" w:cs="Helvetica"/>
+                <w:sz w:val="22"/>
+                <w:szCs w:val="22"/>
+                <w:color w:val="000000"/>
+              </w:rPr>
+              <w:t xml:space="preserve">time_month × unitary_semi_federal</w:t>
+            </w:r>
+          </w:p>
+        </w:tc>
+        <w:tc>
+          <w:tcPr>
+            <w:tcBorders/>
+            <w:shd w:val="clear" w:color="auto" w:fill="FFFFFF"/>
+            <w:tcMar>
+              <w:top w:w="0" w:type="dxa"/>
+              <w:bottom w:w="0" w:type="dxa"/>
+              <w:left w:w="0" w:type="dxa"/>
+              <w:right w:w="0" w:type="dxa"/>
+            </w:tcMar>
+            <w:vAlign w:val="center"/>
+          </w:tcPr>
+          <w:p>
+            <w:pPr>
+              <w:jc w:val="left"/>
+              <w:spacing w:after="100" w:before="100" w:line="240"/>
+              <w:ind w:firstLine="0" w:left="100" w:right="100"/>
+            </w:pPr>
+            <w:r xmlns:w="http://schemas.openxmlformats.org/wordprocessingml/2006/main" xmlns:wp="http://schemas.openxmlformats.org/drawingml/2006/wordprocessingDrawing" xmlns:r="http://schemas.openxmlformats.org/officeDocument/2006/relationships" xmlns:w14="http://schemas.microsoft.com/office/word/2010/wordml">
+              <w:rPr>
+                <w:rFonts w:ascii="Helvetica" w:hAnsi="Helvetica" w:eastAsia="Helvetica" w:cs="Helvetica"/>
+                <w:sz w:val="22"/>
+                <w:szCs w:val="22"/>
+                <w:color w:val="000000"/>
+              </w:rPr>
+              <w:t xml:space="preserve"/>
+            </w:r>
+          </w:p>
+        </w:tc>
+        <w:tc>
+          <w:tcPr>
+            <w:tcBorders/>
+            <w:shd w:val="clear" w:color="auto" w:fill="FFFFFF"/>
+            <w:tcMar>
+              <w:top w:w="0" w:type="dxa"/>
+              <w:bottom w:w="0" w:type="dxa"/>
+              <w:left w:w="0" w:type="dxa"/>
+              <w:right w:w="0" w:type="dxa"/>
+            </w:tcMar>
+            <w:vAlign w:val="center"/>
+          </w:tcPr>
+          <w:p>
+            <w:pPr>
+              <w:jc w:val="left"/>
+              <w:spacing w:after="100" w:before="100" w:line="240"/>
+              <w:ind w:firstLine="0" w:left="100" w:right="100"/>
+            </w:pPr>
+            <w:r xmlns:w="http://schemas.openxmlformats.org/wordprocessingml/2006/main" xmlns:wp="http://schemas.openxmlformats.org/drawingml/2006/wordprocessingDrawing" xmlns:r="http://schemas.openxmlformats.org/officeDocument/2006/relationships" xmlns:w14="http://schemas.microsoft.com/office/word/2010/wordml">
+              <w:rPr>
+                <w:rFonts w:ascii="Helvetica" w:hAnsi="Helvetica" w:eastAsia="Helvetica" w:cs="Helvetica"/>
+                <w:sz w:val="22"/>
+                <w:szCs w:val="22"/>
+                <w:color w:val="000000"/>
+              </w:rPr>
+              <w:t xml:space="preserve">-10.613</w:t>
+            </w:r>
+          </w:p>
+        </w:tc>
+      </w:tr>
+      <w:tr>
+        <w:trPr>
+          <w:cantSplit/>
+          <w:trHeight w:val="360" w:hRule="auto"/>
+        </w:trPr>
+        <w:tc>
+          <w:tcPr>
+            <w:tcBorders/>
+            <w:shd w:val="clear" w:color="auto" w:fill="FFFFFF"/>
+            <w:tcMar>
+              <w:top w:w="0" w:type="dxa"/>
+              <w:bottom w:w="0" w:type="dxa"/>
+              <w:left w:w="0" w:type="dxa"/>
+              <w:right w:w="0" w:type="dxa"/>
+            </w:tcMar>
+            <w:vAlign w:val="center"/>
+          </w:tcPr>
+          <w:p>
+            <w:pPr>
+              <w:jc w:val="left"/>
+              <w:spacing w:after="100" w:before="100" w:line="240"/>
+              <w:ind w:firstLine="0" w:left="100" w:right="100"/>
+            </w:pPr>
+            <w:r xmlns:w="http://schemas.openxmlformats.org/wordprocessingml/2006/main" xmlns:wp="http://schemas.openxmlformats.org/drawingml/2006/wordprocessingDrawing" xmlns:r="http://schemas.openxmlformats.org/officeDocument/2006/relationships" xmlns:w14="http://schemas.microsoft.com/office/word/2010/wordml">
+              <w:rPr>
+                <w:rFonts w:ascii="Helvetica" w:hAnsi="Helvetica" w:eastAsia="Helvetica" w:cs="Helvetica"/>
+                <w:sz w:val="22"/>
+                <w:szCs w:val="22"/>
+                <w:color w:val="000000"/>
+              </w:rPr>
+              <w:t xml:space="preserve"/>
+            </w:r>
+          </w:p>
+        </w:tc>
+        <w:tc>
+          <w:tcPr>
+            <w:tcBorders/>
+            <w:shd w:val="clear" w:color="auto" w:fill="FFFFFF"/>
+            <w:tcMar>
+              <w:top w:w="0" w:type="dxa"/>
+              <w:bottom w:w="0" w:type="dxa"/>
+              <w:left w:w="0" w:type="dxa"/>
+              <w:right w:w="0" w:type="dxa"/>
+            </w:tcMar>
+            <w:vAlign w:val="center"/>
+          </w:tcPr>
+          <w:p>
+            <w:pPr>
+              <w:jc w:val="left"/>
+              <w:spacing w:after="100" w:before="100" w:line="240"/>
+              <w:ind w:firstLine="0" w:left="100" w:right="100"/>
+            </w:pPr>
+            <w:r xmlns:w="http://schemas.openxmlformats.org/wordprocessingml/2006/main" xmlns:wp="http://schemas.openxmlformats.org/drawingml/2006/wordprocessingDrawing" xmlns:r="http://schemas.openxmlformats.org/officeDocument/2006/relationships" xmlns:w14="http://schemas.microsoft.com/office/word/2010/wordml">
+              <w:rPr>
+                <w:rFonts w:ascii="Helvetica" w:hAnsi="Helvetica" w:eastAsia="Helvetica" w:cs="Helvetica"/>
+                <w:sz w:val="22"/>
+                <w:szCs w:val="22"/>
+                <w:color w:val="000000"/>
+              </w:rPr>
+              <w:t xml:space="preserve"/>
+            </w:r>
+          </w:p>
+        </w:tc>
+        <w:tc>
+          <w:tcPr>
+            <w:tcBorders/>
+            <w:shd w:val="clear" w:color="auto" w:fill="FFFFFF"/>
+            <w:tcMar>
+              <w:top w:w="0" w:type="dxa"/>
+              <w:bottom w:w="0" w:type="dxa"/>
+              <w:left w:w="0" w:type="dxa"/>
+              <w:right w:w="0" w:type="dxa"/>
+            </w:tcMar>
+            <w:vAlign w:val="center"/>
+          </w:tcPr>
+          <w:p>
+            <w:pPr>
+              <w:jc w:val="left"/>
+              <w:spacing w:after="100" w:before="100" w:line="240"/>
+              <w:ind w:firstLine="0" w:left="100" w:right="100"/>
+            </w:pPr>
+            <w:r xmlns:w="http://schemas.openxmlformats.org/wordprocessingml/2006/main" xmlns:wp="http://schemas.openxmlformats.org/drawingml/2006/wordprocessingDrawing" xmlns:r="http://schemas.openxmlformats.org/officeDocument/2006/relationships" xmlns:w14="http://schemas.microsoft.com/office/word/2010/wordml">
+              <w:rPr>
+                <w:rFonts w:ascii="Helvetica" w:hAnsi="Helvetica" w:eastAsia="Helvetica" w:cs="Helvetica"/>
+                <w:sz w:val="22"/>
+                <w:szCs w:val="22"/>
+                <w:color w:val="000000"/>
+              </w:rPr>
+              <w:t xml:space="preserve">(12.495)</w:t>
+            </w:r>
+          </w:p>
+        </w:tc>
+      </w:tr>
+      <w:tr>
+        <w:trPr>
+          <w:cantSplit/>
+          <w:trHeight w:val="360" w:hRule="auto"/>
+        </w:trPr>
+        <w:tc>
+          <w:tcPr>
+            <w:tcBorders>
+              <w:top w:val="single" w:sz="8" w:space="0" w:color="000000"/>
+            </w:tcBorders>
+            <w:shd w:val="clear" w:color="auto" w:fill="FFFFFF"/>
+            <w:tcMar>
+              <w:top w:w="0" w:type="dxa"/>
+              <w:bottom w:w="0" w:type="dxa"/>
+              <w:left w:w="0" w:type="dxa"/>
+              <w:right w:w="0" w:type="dxa"/>
+            </w:tcMar>
+            <w:vAlign w:val="center"/>
+          </w:tcPr>
+          <w:p>
+            <w:pPr>
+              <w:jc w:val="left"/>
+              <w:spacing w:after="100" w:before="100" w:line="240"/>
+              <w:ind w:firstLine="0" w:left="100" w:right="100"/>
+            </w:pPr>
+            <w:r xmlns:w="http://schemas.openxmlformats.org/wordprocessingml/2006/main" xmlns:wp="http://schemas.openxmlformats.org/drawingml/2006/wordprocessingDrawing" xmlns:r="http://schemas.openxmlformats.org/officeDocument/2006/relationships" xmlns:w14="http://schemas.microsoft.com/office/word/2010/wordml">
+              <w:rPr>
+                <w:rFonts w:ascii="Helvetica" w:hAnsi="Helvetica" w:eastAsia="Helvetica" w:cs="Helvetica"/>
+                <w:sz w:val="22"/>
+                <w:szCs w:val="22"/>
+                <w:color w:val="000000"/>
+              </w:rPr>
+              <w:t xml:space="preserve">Num.Obs.</w:t>
+            </w:r>
+          </w:p>
+        </w:tc>
+        <w:tc>
+          <w:tcPr>
+            <w:tcBorders>
+              <w:top w:val="single" w:sz="8" w:space="0" w:color="000000"/>
+            </w:tcBorders>
+            <w:shd w:val="clear" w:color="auto" w:fill="FFFFFF"/>
+            <w:tcMar>
+              <w:top w:w="0" w:type="dxa"/>
+              <w:bottom w:w="0" w:type="dxa"/>
+              <w:left w:w="0" w:type="dxa"/>
+              <w:right w:w="0" w:type="dxa"/>
+            </w:tcMar>
+            <w:vAlign w:val="center"/>
+          </w:tcPr>
+          <w:p>
+            <w:pPr>
+              <w:jc w:val="left"/>
+              <w:spacing w:after="100" w:before="100" w:line="240"/>
+              <w:ind w:firstLine="0" w:left="100" w:right="100"/>
+            </w:pPr>
+            <w:r xmlns:w="http://schemas.openxmlformats.org/wordprocessingml/2006/main" xmlns:wp="http://schemas.openxmlformats.org/drawingml/2006/wordprocessingDrawing" xmlns:r="http://schemas.openxmlformats.org/officeDocument/2006/relationships" xmlns:w14="http://schemas.microsoft.com/office/word/2010/wordml">
+              <w:rPr>
+                <w:rFonts w:ascii="Helvetica" w:hAnsi="Helvetica" w:eastAsia="Helvetica" w:cs="Helvetica"/>
+                <w:sz w:val="22"/>
+                <w:szCs w:val="22"/>
+                <w:color w:val="000000"/>
+              </w:rPr>
+              <w:t xml:space="preserve">3316</w:t>
+            </w:r>
+          </w:p>
+        </w:tc>
+        <w:tc>
+          <w:tcPr>
+            <w:tcBorders>
+              <w:top w:val="single" w:sz="8" w:space="0" w:color="000000"/>
+            </w:tcBorders>
+            <w:shd w:val="clear" w:color="auto" w:fill="FFFFFF"/>
+            <w:tcMar>
+              <w:top w:w="0" w:type="dxa"/>
+              <w:bottom w:w="0" w:type="dxa"/>
+              <w:left w:w="0" w:type="dxa"/>
+              <w:right w:w="0" w:type="dxa"/>
+            </w:tcMar>
+            <w:vAlign w:val="center"/>
+          </w:tcPr>
+          <w:p>
+            <w:pPr>
+              <w:jc w:val="left"/>
+              <w:spacing w:after="100" w:before="100" w:line="240"/>
+              <w:ind w:firstLine="0" w:left="100" w:right="100"/>
+            </w:pPr>
+            <w:r xmlns:w="http://schemas.openxmlformats.org/wordprocessingml/2006/main" xmlns:wp="http://schemas.openxmlformats.org/drawingml/2006/wordprocessingDrawing" xmlns:r="http://schemas.openxmlformats.org/officeDocument/2006/relationships" xmlns:w14="http://schemas.microsoft.com/office/word/2010/wordml">
+              <w:rPr>
+                <w:rFonts w:ascii="Helvetica" w:hAnsi="Helvetica" w:eastAsia="Helvetica" w:cs="Helvetica"/>
+                <w:sz w:val="22"/>
+                <w:szCs w:val="22"/>
+                <w:color w:val="000000"/>
+              </w:rPr>
+              <w:t xml:space="preserve">3316</w:t>
+            </w:r>
+          </w:p>
+        </w:tc>
+      </w:tr>
+      <w:tr>
+        <w:trPr>
+          <w:cantSplit/>
+          <w:trHeight w:val="360" w:hRule="auto"/>
+        </w:trPr>
+        <w:tc>
+          <w:tcPr>
             <w:tcBorders>
               <w:bottom w:val="single" w:sz="16" w:space="0" w:color="666666"/>
             </w:tcBorders>
@@ -1774,7 +2146,7 @@
                 <w:szCs w:val="22"/>
                 <w:color w:val="000000"/>
               </w:rPr>
-              <w:t xml:space="preserve">12.04</w:t>
+              <w:t xml:space="preserve">136.48</w:t>
             </w:r>
           </w:p>
         </w:tc>
@@ -1805,7 +2177,7 @@
                 <w:szCs w:val="22"/>
                 <w:color w:val="000000"/>
               </w:rPr>
-              <w:t xml:space="preserve">12.06</w:t>
+              <w:t xml:space="preserve">136.49</w:t>
             </w:r>
           </w:p>
         </w:tc>

</xml_diff>